<commit_message>
Formatting changes and minor corrections to the documentation of question no 3
</commit_message>
<xml_diff>
--- a/Assignment1-s283859-Sapkota-Aayush.docx
+++ b/Assignment1-s283859-Sapkota-Aayush.docx
@@ -3,12 +3,26 @@
 <w:document xmlns:wpc="http://schemas.microsoft.com/office/word/2010/wordprocessingCanvas" xmlns:cx="http://schemas.microsoft.com/office/drawing/2014/chartex" xmlns:cx1="http://schemas.microsoft.com/office/drawing/2015/9/8/chartex" xmlns:cx2="http://schemas.microsoft.com/office/drawing/2015/10/21/chartex" xmlns:cx3="http://schemas.microsoft.com/office/drawing/2016/5/9/chartex" xmlns:cx4="http://schemas.microsoft.com/office/drawing/2016/5/10/chartex" xmlns:cx5="http://schemas.microsoft.com/office/drawing/2016/5/11/chartex" xmlns:cx6="http://schemas.microsoft.com/office/drawing/2016/5/12/chartex" xmlns:cx7="http://schemas.microsoft.com/office/drawing/2016/5/13/chartex" xmlns:cx8="http://schemas.microsoft.com/office/drawing/2016/5/14/chartex" xmlns:mc="http://schemas.openxmlformats.org/markup-compatibility/2006" xmlns:aink="http://schemas.microsoft.com/office/drawing/2016/ink" xmlns:am3d="http://schemas.microsoft.com/office/drawing/2017/model3d" xmlns:o="urn:schemas-microsoft-com:office:office" xmlns:r="http://schemas.openxmlformats.org/officeDocument/2006/relationships" xmlns:m="http://schemas.openxmlformats.org/officeDocument/2006/math" xmlns:v="urn:schemas-microsoft-com:vml" xmlns:wp14="http://schemas.microsoft.com/office/word/2010/wordprocessingDrawing" xmlns:wp="http://schemas.openxmlformats.org/drawingml/2006/wordprocessingDrawing" xmlns:w10="urn:schemas-microsoft-com:office:word" xmlns:w="http://schemas.openxmlformats.org/wordprocessingml/2006/main" xmlns:w14="http://schemas.microsoft.com/office/word/2010/wordml" xmlns:w15="http://schemas.microsoft.com/office/word/2012/wordml" xmlns:w16cid="http://schemas.microsoft.com/office/word/2016/wordml/cid" xmlns:w16se="http://schemas.microsoft.com/office/word/2015/wordml/symex" xmlns:wpg="http://schemas.microsoft.com/office/word/2010/wordprocessingGroup" xmlns:wpi="http://schemas.microsoft.com/office/word/2010/wordprocessingInk" xmlns:wne="http://schemas.microsoft.com/office/word/2006/wordml" xmlns:wps="http://schemas.microsoft.com/office/word/2010/wordprocessingShape" mc:Ignorable="w14 w15 w16se w16cid wp14">
   <w:body>
     <w:p>
+      <w:pPr>
+        <w:pStyle w:val="Title"/>
+      </w:pPr>
       <w:r>
         <w:t>Assignment 1 Aayush Sapkota PRT 452</w:t>
       </w:r>
     </w:p>
-    <w:p/>
-    <w:p>
+    <w:p>
+      <w:pPr>
+        <w:rPr>
+          <w:rFonts w:cstheme="minorHAnsi"/>
+          <w:sz w:val="24"/>
+          <w:szCs w:val="24"/>
+        </w:rPr>
+      </w:pPr>
+    </w:p>
+    <w:p>
+      <w:pPr>
+        <w:pStyle w:val="Heading2"/>
+      </w:pPr>
       <w:r>
         <w:t>Question no 3</w:t>
       </w:r>
@@ -17,44 +31,31 @@
       </w:r>
     </w:p>
     <w:p>
-      <w:r>
+      <w:pPr>
+        <w:rPr>
+          <w:rFonts w:cstheme="minorHAnsi"/>
+          <w:sz w:val="24"/>
+          <w:szCs w:val="24"/>
+        </w:rPr>
+      </w:pPr>
+      <w:r>
+        <w:rPr>
+          <w:rFonts w:cstheme="minorHAnsi"/>
+          <w:sz w:val="24"/>
+          <w:szCs w:val="24"/>
+        </w:rPr>
         <w:t>Answer:</w:t>
       </w:r>
     </w:p>
     <w:p>
       <w:pPr>
-        <w:pStyle w:val="ListParagraph"/>
-        <w:numPr>
-          <w:ilvl w:val="0"/>
-          <w:numId w:val="8"/>
-        </w:numPr>
-        <w:rPr>
-          <w:rFonts w:asciiTheme="majorHAnsi" w:hAnsiTheme="majorHAnsi" w:cstheme="majorHAnsi"/>
-          <w:sz w:val="24"/>
-          <w:szCs w:val="24"/>
-        </w:rPr>
-      </w:pPr>
-      <w:r>
-        <w:rPr>
-          <w:rFonts w:asciiTheme="majorHAnsi" w:hAnsiTheme="majorHAnsi" w:cstheme="majorHAnsi"/>
-          <w:b/>
-          <w:bCs/>
-          <w:i/>
-          <w:iCs/>
-          <w:sz w:val="24"/>
-          <w:szCs w:val="24"/>
+        <w:pStyle w:val="Heading3"/>
+      </w:pPr>
+      <w:r>
+        <w:rPr>
           <w:lang w:val="en-US"/>
         </w:rPr>
-        <w:t>Objective:</w:t>
-      </w:r>
-      <w:r>
-        <w:rPr>
-          <w:rFonts w:asciiTheme="majorHAnsi" w:hAnsiTheme="majorHAnsi" w:cstheme="majorHAnsi"/>
-          <w:sz w:val="24"/>
-          <w:szCs w:val="24"/>
-          <w:lang w:val="en-US"/>
-        </w:rPr>
-        <w:t xml:space="preserve"> </w:t>
+        <w:t xml:space="preserve">Objective: </w:t>
       </w:r>
     </w:p>
     <w:p>
@@ -64,15 +65,16 @@
           <w:ilvl w:val="1"/>
           <w:numId w:val="7"/>
         </w:numPr>
-        <w:rPr>
-          <w:rFonts w:asciiTheme="majorHAnsi" w:hAnsiTheme="majorHAnsi" w:cstheme="majorHAnsi"/>
-          <w:sz w:val="24"/>
-          <w:szCs w:val="24"/>
-        </w:rPr>
-      </w:pPr>
-      <w:r>
-        <w:rPr>
-          <w:rFonts w:asciiTheme="majorHAnsi" w:hAnsiTheme="majorHAnsi" w:cstheme="majorHAnsi"/>
+        <w:ind w:left="720"/>
+        <w:rPr>
+          <w:rFonts w:cstheme="minorHAnsi"/>
+          <w:sz w:val="24"/>
+          <w:szCs w:val="24"/>
+        </w:rPr>
+      </w:pPr>
+      <w:r>
+        <w:rPr>
+          <w:rFonts w:cstheme="minorHAnsi"/>
           <w:sz w:val="24"/>
           <w:szCs w:val="24"/>
           <w:lang w:val="en-US"/>
@@ -81,7 +83,7 @@
       </w:r>
       <w:r>
         <w:rPr>
-          <w:rFonts w:asciiTheme="majorHAnsi" w:hAnsiTheme="majorHAnsi" w:cstheme="majorHAnsi"/>
+          <w:rFonts w:cstheme="minorHAnsi"/>
           <w:sz w:val="24"/>
           <w:szCs w:val="24"/>
           <w:lang w:val="en-US"/>
@@ -90,7 +92,7 @@
       </w:r>
       <w:r>
         <w:rPr>
-          <w:rFonts w:asciiTheme="majorHAnsi" w:hAnsiTheme="majorHAnsi" w:cstheme="majorHAnsi"/>
+          <w:rFonts w:cstheme="minorHAnsi"/>
           <w:sz w:val="24"/>
           <w:szCs w:val="24"/>
           <w:lang w:val="en-US"/>
@@ -99,7 +101,7 @@
       </w:r>
       <w:r>
         <w:rPr>
-          <w:rFonts w:asciiTheme="majorHAnsi" w:hAnsiTheme="majorHAnsi" w:cstheme="majorHAnsi"/>
+          <w:rFonts w:cstheme="minorHAnsi"/>
           <w:sz w:val="24"/>
           <w:szCs w:val="24"/>
           <w:lang w:val="en-US"/>
@@ -108,21 +110,12 @@
       </w:r>
       <w:r>
         <w:rPr>
-          <w:rFonts w:asciiTheme="majorHAnsi" w:hAnsiTheme="majorHAnsi" w:cstheme="majorHAnsi"/>
+          <w:rFonts w:cstheme="minorHAnsi"/>
           <w:sz w:val="24"/>
           <w:szCs w:val="24"/>
           <w:lang w:val="en-US"/>
         </w:rPr>
-        <w:t>directly associated with fault</w:t>
-      </w:r>
-      <w:r>
-        <w:rPr>
-          <w:rFonts w:asciiTheme="majorHAnsi" w:hAnsiTheme="majorHAnsi" w:cstheme="majorHAnsi"/>
-          <w:sz w:val="24"/>
-          <w:szCs w:val="24"/>
-          <w:lang w:val="en-US"/>
-        </w:rPr>
-        <w:t>s.</w:t>
+        <w:t>directly associated with faults.</w:t>
       </w:r>
     </w:p>
     <w:p>
@@ -132,15 +125,16 @@
           <w:ilvl w:val="1"/>
           <w:numId w:val="7"/>
         </w:numPr>
-        <w:rPr>
-          <w:rFonts w:asciiTheme="majorHAnsi" w:hAnsiTheme="majorHAnsi" w:cstheme="majorHAnsi"/>
-          <w:sz w:val="24"/>
-          <w:szCs w:val="24"/>
-        </w:rPr>
-      </w:pPr>
-      <w:r>
-        <w:rPr>
-          <w:rFonts w:asciiTheme="majorHAnsi" w:hAnsiTheme="majorHAnsi" w:cstheme="majorHAnsi"/>
+        <w:ind w:left="720"/>
+        <w:rPr>
+          <w:rFonts w:cstheme="minorHAnsi"/>
+          <w:sz w:val="24"/>
+          <w:szCs w:val="24"/>
+        </w:rPr>
+      </w:pPr>
+      <w:r>
+        <w:rPr>
+          <w:rFonts w:cstheme="minorHAnsi"/>
           <w:sz w:val="24"/>
           <w:szCs w:val="24"/>
           <w:lang w:val="en-US"/>
@@ -149,7 +143,7 @@
       </w:r>
       <w:r>
         <w:rPr>
-          <w:rFonts w:asciiTheme="majorHAnsi" w:hAnsiTheme="majorHAnsi" w:cstheme="majorHAnsi"/>
+          <w:rFonts w:cstheme="minorHAnsi"/>
           <w:sz w:val="24"/>
           <w:szCs w:val="24"/>
           <w:lang w:val="en-US"/>
@@ -158,7 +152,7 @@
       </w:r>
       <w:r>
         <w:rPr>
-          <w:rFonts w:asciiTheme="majorHAnsi" w:hAnsiTheme="majorHAnsi" w:cstheme="majorHAnsi"/>
+          <w:rFonts w:cstheme="minorHAnsi"/>
           <w:sz w:val="24"/>
           <w:szCs w:val="24"/>
           <w:lang w:val="en-US"/>
@@ -167,7 +161,7 @@
       </w:r>
       <w:r>
         <w:rPr>
-          <w:rFonts w:asciiTheme="majorHAnsi" w:hAnsiTheme="majorHAnsi" w:cstheme="majorHAnsi"/>
+          <w:rFonts w:cstheme="minorHAnsi"/>
           <w:sz w:val="24"/>
           <w:szCs w:val="24"/>
           <w:lang w:val="en-US"/>
@@ -176,7 +170,7 @@
       </w:r>
       <w:r>
         <w:rPr>
-          <w:rFonts w:asciiTheme="majorHAnsi" w:hAnsiTheme="majorHAnsi" w:cstheme="majorHAnsi"/>
+          <w:rFonts w:cstheme="minorHAnsi"/>
           <w:sz w:val="24"/>
           <w:szCs w:val="24"/>
           <w:lang w:val="en-US"/>
@@ -186,39 +180,23 @@
     </w:p>
     <w:p>
       <w:pPr>
-        <w:pStyle w:val="Heading2"/>
-        <w:numPr>
-          <w:ilvl w:val="0"/>
-          <w:numId w:val="8"/>
-        </w:numPr>
-        <w:rPr>
-          <w:rFonts w:cstheme="majorHAnsi"/>
-          <w:color w:val="auto"/>
-          <w:sz w:val="24"/>
-          <w:szCs w:val="24"/>
-        </w:rPr>
-      </w:pPr>
-      <w:r>
-        <w:rPr>
-          <w:rFonts w:cstheme="majorHAnsi"/>
-          <w:i/>
-          <w:iCs/>
-          <w:color w:val="auto"/>
-          <w:sz w:val="24"/>
-          <w:szCs w:val="24"/>
+        <w:pStyle w:val="ListParagraph"/>
+        <w:rPr>
+          <w:rFonts w:cstheme="minorHAnsi"/>
+          <w:sz w:val="24"/>
+          <w:szCs w:val="24"/>
+        </w:rPr>
+      </w:pPr>
+    </w:p>
+    <w:p>
+      <w:pPr>
+        <w:pStyle w:val="Heading3"/>
+      </w:pPr>
+      <w:r>
+        <w:rPr>
           <w:lang w:val="en-US"/>
         </w:rPr>
-        <w:t>Targeted Code Bad Smells:</w:t>
-      </w:r>
-      <w:r>
-        <w:rPr>
-          <w:rFonts w:cstheme="majorHAnsi"/>
-          <w:color w:val="auto"/>
-          <w:sz w:val="24"/>
-          <w:szCs w:val="24"/>
-          <w:lang w:val="en-US"/>
-        </w:rPr>
-        <w:t xml:space="preserve"> </w:t>
+        <w:t xml:space="preserve">Targeted Code Bad Smells: </w:t>
       </w:r>
     </w:p>
     <w:p>
@@ -228,8 +206,9 @@
           <w:ilvl w:val="1"/>
           <w:numId w:val="7"/>
         </w:numPr>
-        <w:rPr>
-          <w:rFonts w:asciiTheme="majorHAnsi" w:hAnsiTheme="majorHAnsi" w:cstheme="majorHAnsi"/>
+        <w:ind w:left="720"/>
+        <w:rPr>
+          <w:rFonts w:cstheme="minorHAnsi"/>
           <w:sz w:val="24"/>
           <w:szCs w:val="24"/>
           <w:lang w:val="en-US"/>
@@ -237,7 +216,7 @@
       </w:pPr>
       <w:r>
         <w:rPr>
-          <w:rFonts w:asciiTheme="majorHAnsi" w:hAnsiTheme="majorHAnsi" w:cstheme="majorHAnsi"/>
+          <w:rFonts w:cstheme="minorHAnsi"/>
           <w:sz w:val="24"/>
           <w:szCs w:val="24"/>
           <w:lang w:val="en-US"/>
@@ -248,30 +227,23 @@
     <w:p>
       <w:pPr>
         <w:pStyle w:val="ListParagraph"/>
-        <w:numPr>
-          <w:ilvl w:val="0"/>
-          <w:numId w:val="8"/>
-        </w:numPr>
-        <w:rPr>
-          <w:rFonts w:asciiTheme="majorHAnsi" w:eastAsiaTheme="majorEastAsia" w:hAnsiTheme="majorHAnsi" w:cstheme="majorHAnsi"/>
-          <w:b/>
-          <w:bCs/>
-          <w:i/>
-          <w:iCs/>
-          <w:sz w:val="24"/>
-          <w:szCs w:val="24"/>
+        <w:rPr>
+          <w:rFonts w:cstheme="minorHAnsi"/>
+          <w:sz w:val="24"/>
+          <w:szCs w:val="24"/>
+          <w:lang w:val="en-US"/>
+        </w:rPr>
+      </w:pPr>
+    </w:p>
+    <w:p>
+      <w:pPr>
+        <w:pStyle w:val="Heading3"/>
+        <w:rPr>
           <w:lang w:val="en-US" w:eastAsia="en-AU"/>
         </w:rPr>
       </w:pPr>
       <w:r>
         <w:rPr>
-          <w:rFonts w:asciiTheme="majorHAnsi" w:eastAsiaTheme="majorEastAsia" w:hAnsiTheme="majorHAnsi" w:cstheme="majorHAnsi"/>
-          <w:b/>
-          <w:bCs/>
-          <w:i/>
-          <w:iCs/>
-          <w:sz w:val="24"/>
-          <w:szCs w:val="24"/>
           <w:lang w:val="en-US" w:eastAsia="en-AU"/>
         </w:rPr>
         <w:t>Use the following data sets:</w:t>
@@ -284,8 +256,9 @@
           <w:ilvl w:val="1"/>
           <w:numId w:val="7"/>
         </w:numPr>
-        <w:rPr>
-          <w:rFonts w:asciiTheme="majorHAnsi" w:eastAsiaTheme="minorEastAsia" w:hAnsiTheme="majorHAnsi" w:cstheme="majorHAnsi"/>
+        <w:ind w:left="720"/>
+        <w:rPr>
+          <w:rFonts w:eastAsiaTheme="minorEastAsia" w:cstheme="minorHAnsi"/>
           <w:sz w:val="24"/>
           <w:szCs w:val="24"/>
           <w:lang w:eastAsia="en-AU"/>
@@ -293,7 +266,7 @@
       </w:pPr>
       <w:r>
         <w:rPr>
-          <w:rFonts w:asciiTheme="majorHAnsi" w:hAnsiTheme="majorHAnsi" w:cstheme="majorHAnsi"/>
+          <w:rFonts w:cstheme="minorHAnsi"/>
           <w:sz w:val="24"/>
           <w:szCs w:val="24"/>
           <w:lang w:val="en-US" w:eastAsia="en-AU"/>
@@ -303,7 +276,7 @@
       <w:proofErr w:type="spellStart"/>
       <w:r>
         <w:rPr>
-          <w:rFonts w:asciiTheme="majorHAnsi" w:hAnsiTheme="majorHAnsi" w:cstheme="majorHAnsi"/>
+          <w:rFonts w:cstheme="minorHAnsi"/>
           <w:sz w:val="24"/>
           <w:szCs w:val="24"/>
           <w:lang w:val="en-US" w:eastAsia="en-AU"/>
@@ -313,7 +286,7 @@
       <w:proofErr w:type="spellEnd"/>
       <w:r>
         <w:rPr>
-          <w:rFonts w:asciiTheme="majorHAnsi" w:hAnsiTheme="majorHAnsi" w:cstheme="majorHAnsi"/>
+          <w:rFonts w:cstheme="minorHAnsi"/>
           <w:sz w:val="24"/>
           <w:szCs w:val="24"/>
           <w:lang w:val="en-US" w:eastAsia="en-AU"/>
@@ -323,7 +296,7 @@
       <w:proofErr w:type="gramStart"/>
       <w:r>
         <w:rPr>
-          <w:rFonts w:asciiTheme="majorHAnsi" w:hAnsiTheme="majorHAnsi" w:cstheme="majorHAnsi"/>
+          <w:rFonts w:cstheme="minorHAnsi"/>
           <w:sz w:val="24"/>
           <w:szCs w:val="24"/>
           <w:lang w:val="en-US" w:eastAsia="en-AU"/>
@@ -332,7 +305,7 @@
       </w:r>
       <w:r>
         <w:rPr>
-          <w:rFonts w:asciiTheme="majorHAnsi" w:hAnsiTheme="majorHAnsi" w:cstheme="majorHAnsi"/>
+          <w:rFonts w:cstheme="minorHAnsi"/>
           <w:sz w:val="24"/>
           <w:szCs w:val="24"/>
           <w:lang w:val="en-GB" w:eastAsia="en-AU"/>
@@ -341,7 +314,7 @@
       </w:r>
       <w:r>
         <w:rPr>
-          <w:rFonts w:asciiTheme="majorHAnsi" w:hAnsiTheme="majorHAnsi" w:cstheme="majorHAnsi"/>
+          <w:rFonts w:cstheme="minorHAnsi"/>
           <w:sz w:val="24"/>
           <w:szCs w:val="24"/>
           <w:lang w:val="en-US" w:eastAsia="en-AU"/>
@@ -353,36 +326,25 @@
     <w:p>
       <w:pPr>
         <w:pStyle w:val="ListParagraph"/>
-        <w:numPr>
-          <w:ilvl w:val="0"/>
-          <w:numId w:val="8"/>
-        </w:numPr>
-        <w:rPr>
-          <w:rFonts w:asciiTheme="majorHAnsi" w:hAnsiTheme="majorHAnsi" w:cstheme="majorHAnsi"/>
-          <w:b/>
-          <w:sz w:val="24"/>
-          <w:szCs w:val="24"/>
-        </w:rPr>
-      </w:pPr>
-      <w:r>
-        <w:rPr>
-          <w:rFonts w:asciiTheme="majorHAnsi" w:hAnsiTheme="majorHAnsi" w:cstheme="majorHAnsi"/>
-          <w:b/>
-          <w:sz w:val="24"/>
-          <w:szCs w:val="24"/>
+        <w:rPr>
+          <w:rFonts w:eastAsiaTheme="minorEastAsia" w:cstheme="minorHAnsi"/>
+          <w:sz w:val="24"/>
+          <w:szCs w:val="24"/>
+          <w:lang w:eastAsia="en-AU"/>
+        </w:rPr>
+      </w:pPr>
+      <w:bookmarkStart w:id="0" w:name="_GoBack"/>
+      <w:bookmarkEnd w:id="0"/>
+    </w:p>
+    <w:p>
+      <w:pPr>
+        <w:pStyle w:val="Heading3"/>
+      </w:pPr>
+      <w:r>
+        <w:rPr>
           <w:lang w:eastAsia="zh-CN"/>
         </w:rPr>
-        <w:t>Choose some bad smells.</w:t>
-      </w:r>
-      <w:r>
-        <w:rPr>
-          <w:rFonts w:cstheme="majorHAnsi"/>
-          <w:b/>
-          <w:sz w:val="24"/>
-          <w:szCs w:val="24"/>
-          <w:lang w:eastAsia="zh-CN"/>
-        </w:rPr>
-        <w:t xml:space="preserve"> </w:t>
+        <w:t xml:space="preserve">Choose some bad smells. </w:t>
       </w:r>
     </w:p>
     <w:p>
@@ -392,8 +354,9 @@
           <w:ilvl w:val="1"/>
           <w:numId w:val="8"/>
         </w:numPr>
-        <w:rPr>
-          <w:rFonts w:asciiTheme="majorHAnsi" w:hAnsiTheme="majorHAnsi" w:cstheme="majorHAnsi"/>
+        <w:ind w:left="808"/>
+        <w:rPr>
+          <w:rFonts w:cstheme="minorHAnsi"/>
           <w:b/>
           <w:sz w:val="24"/>
           <w:szCs w:val="24"/>
@@ -401,7 +364,7 @@
       </w:pPr>
       <w:r>
         <w:rPr>
-          <w:rFonts w:asciiTheme="majorHAnsi" w:hAnsiTheme="majorHAnsi" w:cstheme="majorHAnsi"/>
+          <w:rFonts w:cstheme="minorHAnsi"/>
           <w:sz w:val="24"/>
           <w:szCs w:val="24"/>
           <w:lang w:val="en-US"/>
@@ -416,8 +379,9 @@
           <w:ilvl w:val="1"/>
           <w:numId w:val="7"/>
         </w:numPr>
-        <w:rPr>
-          <w:rFonts w:asciiTheme="majorHAnsi" w:hAnsiTheme="majorHAnsi" w:cstheme="majorHAnsi"/>
+        <w:ind w:left="720"/>
+        <w:rPr>
+          <w:rFonts w:cstheme="minorHAnsi"/>
           <w:sz w:val="24"/>
           <w:szCs w:val="24"/>
           <w:lang w:eastAsia="zh-CN"/>
@@ -425,7 +389,7 @@
       </w:pPr>
       <w:r>
         <w:rPr>
-          <w:rFonts w:asciiTheme="majorHAnsi" w:hAnsiTheme="majorHAnsi" w:cstheme="majorHAnsi"/>
+          <w:rFonts w:cstheme="minorHAnsi"/>
           <w:sz w:val="24"/>
           <w:szCs w:val="24"/>
           <w:lang w:val="en-US"/>
@@ -441,15 +405,16 @@
           <w:numId w:val="7"/>
         </w:numPr>
         <w:spacing w:after="200" w:line="276" w:lineRule="auto"/>
-        <w:rPr>
-          <w:rFonts w:asciiTheme="majorHAnsi" w:hAnsiTheme="majorHAnsi" w:cstheme="majorHAnsi"/>
-          <w:sz w:val="24"/>
-          <w:szCs w:val="24"/>
-        </w:rPr>
-      </w:pPr>
-      <w:r>
-        <w:rPr>
-          <w:rFonts w:asciiTheme="majorHAnsi" w:hAnsiTheme="majorHAnsi" w:cstheme="majorHAnsi"/>
+        <w:ind w:left="720"/>
+        <w:rPr>
+          <w:rFonts w:cstheme="minorHAnsi"/>
+          <w:sz w:val="24"/>
+          <w:szCs w:val="24"/>
+        </w:rPr>
+      </w:pPr>
+      <w:r>
+        <w:rPr>
+          <w:rFonts w:cstheme="minorHAnsi"/>
           <w:sz w:val="24"/>
           <w:szCs w:val="24"/>
           <w:lang w:val="en-US"/>
@@ -459,7 +424,7 @@
       <w:proofErr w:type="spellStart"/>
       <w:r>
         <w:rPr>
-          <w:rFonts w:asciiTheme="majorHAnsi" w:hAnsiTheme="majorHAnsi" w:cstheme="majorHAnsi"/>
+          <w:rFonts w:cstheme="minorHAnsi"/>
           <w:sz w:val="24"/>
           <w:szCs w:val="24"/>
           <w:lang w:val="en-US"/>
@@ -469,7 +434,7 @@
       <w:proofErr w:type="spellEnd"/>
       <w:r>
         <w:rPr>
-          <w:rFonts w:asciiTheme="majorHAnsi" w:hAnsiTheme="majorHAnsi" w:cstheme="majorHAnsi"/>
+          <w:rFonts w:cstheme="minorHAnsi"/>
           <w:sz w:val="24"/>
           <w:szCs w:val="24"/>
           <w:lang w:val="en-US"/>
@@ -485,15 +450,16 @@
           <w:numId w:val="7"/>
         </w:numPr>
         <w:spacing w:after="200" w:line="276" w:lineRule="auto"/>
-        <w:rPr>
-          <w:rFonts w:asciiTheme="majorHAnsi" w:hAnsiTheme="majorHAnsi" w:cstheme="majorHAnsi"/>
-          <w:sz w:val="24"/>
-          <w:szCs w:val="24"/>
-        </w:rPr>
-      </w:pPr>
-      <w:r>
-        <w:rPr>
-          <w:rFonts w:asciiTheme="majorHAnsi" w:hAnsiTheme="majorHAnsi" w:cstheme="majorHAnsi"/>
+        <w:ind w:left="720"/>
+        <w:rPr>
+          <w:rFonts w:cstheme="minorHAnsi"/>
+          <w:sz w:val="24"/>
+          <w:szCs w:val="24"/>
+        </w:rPr>
+      </w:pPr>
+      <w:r>
+        <w:rPr>
+          <w:rFonts w:cstheme="minorHAnsi"/>
           <w:sz w:val="24"/>
           <w:szCs w:val="24"/>
           <w:lang w:val="en-US"/>
@@ -507,101 +473,225 @@
         <w:spacing w:after="200" w:line="276" w:lineRule="auto"/>
         <w:rPr>
           <w:rFonts w:asciiTheme="majorHAnsi" w:hAnsiTheme="majorHAnsi" w:cstheme="majorHAnsi"/>
-          <w:sz w:val="24"/>
-          <w:szCs w:val="24"/>
-        </w:rPr>
-      </w:pPr>
-      <w:r>
-        <w:rPr>
-          <w:rFonts w:asciiTheme="majorHAnsi" w:hAnsiTheme="majorHAnsi" w:cstheme="majorHAnsi"/>
-          <w:sz w:val="24"/>
-          <w:szCs w:val="24"/>
-        </w:rPr>
+          <w:b/>
+          <w:sz w:val="28"/>
+          <w:szCs w:val="28"/>
+        </w:rPr>
+      </w:pPr>
+    </w:p>
+    <w:p>
+      <w:pPr>
+        <w:pStyle w:val="Heading3"/>
+      </w:pPr>
+      <w:r>
         <w:t xml:space="preserve">Bugs: </w:t>
-      </w:r>
-    </w:p>
-    <w:p>
-      <w:pPr>
-        <w:pStyle w:val="ListParagraph"/>
-        <w:numPr>
-          <w:ilvl w:val="0"/>
-          <w:numId w:val="10"/>
-        </w:numPr>
-        <w:spacing w:after="200" w:line="276" w:lineRule="auto"/>
-        <w:rPr>
-          <w:rFonts w:asciiTheme="majorHAnsi" w:hAnsiTheme="majorHAnsi" w:cstheme="majorHAnsi"/>
-          <w:sz w:val="24"/>
-          <w:szCs w:val="24"/>
-        </w:rPr>
-      </w:pPr>
-      <w:r>
-        <w:rPr>
-          <w:rFonts w:asciiTheme="majorHAnsi" w:hAnsiTheme="majorHAnsi" w:cstheme="majorHAnsi"/>
-          <w:sz w:val="24"/>
-          <w:szCs w:val="24"/>
-        </w:rPr>
-        <w:t>DBCP – 80 Bugzilla ID – 24082</w:t>
       </w:r>
     </w:p>
     <w:p>
       <w:pPr>
         <w:pStyle w:val="ListParagraph"/>
         <w:spacing w:after="200" w:line="276" w:lineRule="auto"/>
-      </w:pPr>
-      <w:proofErr w:type="gramStart"/>
-      <w:r>
-        <w:t>{ max</w:t>
-      </w:r>
-      <w:proofErr w:type="gramEnd"/>
-      <w:r>
-        <w:t xml:space="preserve"> = </w:t>
-      </w:r>
-      <w:proofErr w:type="spellStart"/>
-      <w:r>
-        <w:t>Math.max</w:t>
-      </w:r>
-      <w:proofErr w:type="spellEnd"/>
-      <w:r>
-        <w:t xml:space="preserve">(max, </w:t>
-      </w:r>
-      <w:proofErr w:type="spellStart"/>
-      <w:r>
-        <w:t>Integer.parseInt</w:t>
-      </w:r>
-      <w:proofErr w:type="spellEnd"/>
-      <w:r>
-        <w:t>((String)</w:t>
-      </w:r>
-      <w:proofErr w:type="spellStart"/>
-      <w:r>
-        <w:t>obj</w:t>
-      </w:r>
-      <w:proofErr w:type="spellEnd"/>
-      <w:r>
-        <w:t>)); }</w:t>
+        <w:rPr>
+          <w:rFonts w:cstheme="minorHAnsi"/>
+          <w:b/>
+          <w:sz w:val="24"/>
+          <w:szCs w:val="24"/>
+        </w:rPr>
+      </w:pPr>
+    </w:p>
+    <w:p>
+      <w:pPr>
+        <w:pStyle w:val="Heading4"/>
+      </w:pPr>
+      <w:r>
+        <w:t>DBCP – 80 Bugzilla ID – 24082</w:t>
       </w:r>
     </w:p>
     <w:p>
       <w:pPr>
         <w:pStyle w:val="ListParagraph"/>
         <w:spacing w:after="200" w:line="276" w:lineRule="auto"/>
-      </w:pPr>
+        <w:rPr>
+          <w:rFonts w:cstheme="minorHAnsi"/>
+          <w:sz w:val="24"/>
+          <w:szCs w:val="24"/>
+        </w:rPr>
+      </w:pPr>
+      <w:proofErr w:type="gramStart"/>
+      <w:r>
+        <w:rPr>
+          <w:rFonts w:cstheme="minorHAnsi"/>
+          <w:sz w:val="24"/>
+          <w:szCs w:val="24"/>
+        </w:rPr>
+        <w:t>{ max</w:t>
+      </w:r>
+      <w:proofErr w:type="gramEnd"/>
+      <w:r>
+        <w:rPr>
+          <w:rFonts w:cstheme="minorHAnsi"/>
+          <w:sz w:val="24"/>
+          <w:szCs w:val="24"/>
+        </w:rPr>
+        <w:t xml:space="preserve"> = </w:t>
+      </w:r>
+      <w:proofErr w:type="spellStart"/>
+      <w:r>
+        <w:rPr>
+          <w:rFonts w:cstheme="minorHAnsi"/>
+          <w:sz w:val="24"/>
+          <w:szCs w:val="24"/>
+        </w:rPr>
+        <w:t>Math.max</w:t>
+      </w:r>
+      <w:proofErr w:type="spellEnd"/>
+      <w:r>
+        <w:rPr>
+          <w:rFonts w:cstheme="minorHAnsi"/>
+          <w:sz w:val="24"/>
+          <w:szCs w:val="24"/>
+        </w:rPr>
+        <w:t xml:space="preserve">(max, </w:t>
+      </w:r>
+      <w:proofErr w:type="spellStart"/>
+      <w:r>
+        <w:rPr>
+          <w:rFonts w:cstheme="minorHAnsi"/>
+          <w:sz w:val="24"/>
+          <w:szCs w:val="24"/>
+        </w:rPr>
+        <w:t>Integer.parseInt</w:t>
+      </w:r>
+      <w:proofErr w:type="spellEnd"/>
+      <w:r>
+        <w:rPr>
+          <w:rFonts w:cstheme="minorHAnsi"/>
+          <w:sz w:val="24"/>
+          <w:szCs w:val="24"/>
+        </w:rPr>
+        <w:t>((String)</w:t>
+      </w:r>
+      <w:proofErr w:type="spellStart"/>
+      <w:r>
+        <w:rPr>
+          <w:rFonts w:cstheme="minorHAnsi"/>
+          <w:sz w:val="24"/>
+          <w:szCs w:val="24"/>
+        </w:rPr>
+        <w:t>obj</w:t>
+      </w:r>
+      <w:proofErr w:type="spellEnd"/>
+      <w:r>
+        <w:rPr>
+          <w:rFonts w:cstheme="minorHAnsi"/>
+          <w:sz w:val="24"/>
+          <w:szCs w:val="24"/>
+        </w:rPr>
+        <w:t>)); }</w:t>
+      </w:r>
     </w:p>
     <w:p>
       <w:pPr>
         <w:pStyle w:val="ListParagraph"/>
         <w:spacing w:after="200" w:line="276" w:lineRule="auto"/>
-      </w:pPr>
-      <w:r>
+        <w:rPr>
+          <w:rFonts w:cstheme="minorHAnsi"/>
+          <w:sz w:val="24"/>
+          <w:szCs w:val="24"/>
+        </w:rPr>
+      </w:pPr>
+    </w:p>
+    <w:p>
+      <w:pPr>
+        <w:pStyle w:val="ListParagraph"/>
+        <w:spacing w:after="200" w:line="276" w:lineRule="auto"/>
+        <w:rPr>
+          <w:rFonts w:cstheme="minorHAnsi"/>
+          <w:sz w:val="24"/>
+          <w:szCs w:val="24"/>
+        </w:rPr>
+      </w:pPr>
+      <w:r>
+        <w:rPr>
+          <w:rFonts w:cstheme="minorHAnsi"/>
+          <w:sz w:val="24"/>
+          <w:szCs w:val="24"/>
+        </w:rPr>
+        <w:t xml:space="preserve">This code is an example of data clumps as it has identical variables and tries to make sense of these variables. </w:t>
+      </w:r>
+      <w:r>
+        <w:rPr>
+          <w:rFonts w:cstheme="minorHAnsi"/>
+          <w:sz w:val="24"/>
+          <w:szCs w:val="24"/>
+        </w:rPr>
         <w:t xml:space="preserve">This code results into an error in code because the code assumes that the key it gets is an </w:t>
       </w:r>
       <w:proofErr w:type="spellStart"/>
       <w:r>
+        <w:rPr>
+          <w:rFonts w:cstheme="minorHAnsi"/>
+          <w:sz w:val="24"/>
+          <w:szCs w:val="24"/>
+        </w:rPr>
         <w:t>int</w:t>
       </w:r>
       <w:proofErr w:type="spellEnd"/>
       <w:r>
-        <w:t>, this is unnecessary delegation so, is speculative generality. This problem has this smell and has a bug because of this so, shows that code smells may result in bugs.</w:t>
+        <w:rPr>
+          <w:rFonts w:cstheme="minorHAnsi"/>
+          <w:sz w:val="24"/>
+          <w:szCs w:val="24"/>
+        </w:rPr>
+        <w:t xml:space="preserve">, this </w:t>
+      </w:r>
+      <w:r>
+        <w:rPr>
+          <w:rFonts w:cstheme="minorHAnsi"/>
+          <w:sz w:val="24"/>
+          <w:szCs w:val="24"/>
+        </w:rPr>
+        <w:t>is unnecessary delegation</w:t>
+      </w:r>
+      <w:r>
+        <w:rPr>
+          <w:rFonts w:cstheme="minorHAnsi"/>
+          <w:sz w:val="24"/>
+          <w:szCs w:val="24"/>
+        </w:rPr>
+        <w:t>.</w:t>
+      </w:r>
+      <w:r>
+        <w:rPr>
+          <w:rFonts w:cstheme="minorHAnsi"/>
+          <w:sz w:val="24"/>
+          <w:szCs w:val="24"/>
+        </w:rPr>
+        <w:t xml:space="preserve"> </w:t>
+      </w:r>
+      <w:r>
+        <w:rPr>
+          <w:rFonts w:cstheme="minorHAnsi"/>
+          <w:sz w:val="24"/>
+          <w:szCs w:val="24"/>
+        </w:rPr>
+        <w:t xml:space="preserve"> </w:t>
+      </w:r>
+      <w:r>
+        <w:rPr>
+          <w:rFonts w:cstheme="minorHAnsi"/>
+          <w:sz w:val="24"/>
+          <w:szCs w:val="24"/>
+        </w:rPr>
+        <w:t xml:space="preserve">This problem </w:t>
+      </w:r>
+      <w:r>
+        <w:rPr>
+          <w:rFonts w:cstheme="minorHAnsi"/>
+          <w:sz w:val="24"/>
+          <w:szCs w:val="24"/>
+        </w:rPr>
+        <w:t>shows that code smells may result in bugs.</w:t>
       </w:r>
     </w:p>
     <w:p>
@@ -612,14 +702,42 @@
         </w:tabs>
         <w:spacing w:after="200" w:line="276" w:lineRule="auto"/>
         <w:rPr>
-          <w:rFonts w:asciiTheme="majorHAnsi" w:hAnsiTheme="majorHAnsi" w:cstheme="majorHAnsi"/>
-          <w:sz w:val="24"/>
-          <w:szCs w:val="24"/>
-        </w:rPr>
-      </w:pPr>
-      <w:r>
-        <w:rPr>
-          <w:rFonts w:asciiTheme="majorHAnsi" w:hAnsiTheme="majorHAnsi" w:cstheme="majorHAnsi"/>
+          <w:rFonts w:cstheme="minorHAnsi"/>
+          <w:sz w:val="24"/>
+          <w:szCs w:val="24"/>
+        </w:rPr>
+      </w:pPr>
+    </w:p>
+    <w:p>
+      <w:pPr>
+        <w:pStyle w:val="ListParagraph"/>
+        <w:tabs>
+          <w:tab w:val="left" w:pos="1627"/>
+        </w:tabs>
+        <w:spacing w:after="200" w:line="276" w:lineRule="auto"/>
+        <w:rPr>
+          <w:rFonts w:cstheme="minorHAnsi"/>
+          <w:sz w:val="24"/>
+          <w:szCs w:val="24"/>
+        </w:rPr>
+      </w:pPr>
+    </w:p>
+    <w:p>
+      <w:pPr>
+        <w:pStyle w:val="ListParagraph"/>
+        <w:tabs>
+          <w:tab w:val="left" w:pos="1627"/>
+        </w:tabs>
+        <w:spacing w:after="200" w:line="276" w:lineRule="auto"/>
+        <w:rPr>
+          <w:rFonts w:cstheme="minorHAnsi"/>
+          <w:sz w:val="24"/>
+          <w:szCs w:val="24"/>
+        </w:rPr>
+      </w:pPr>
+      <w:r>
+        <w:rPr>
+          <w:rFonts w:cstheme="minorHAnsi"/>
           <w:sz w:val="24"/>
           <w:szCs w:val="24"/>
         </w:rPr>
@@ -628,13 +746,10 @@
     </w:p>
     <w:p>
       <w:pPr>
-        <w:pStyle w:val="ListParagraph"/>
-        <w:numPr>
-          <w:ilvl w:val="0"/>
-          <w:numId w:val="10"/>
-        </w:numPr>
-      </w:pPr>
-      <w:r>
+        <w:pStyle w:val="Heading4"/>
+      </w:pPr>
+      <w:r>
+        <w:lastRenderedPageBreak/>
         <w:t>IO-448</w:t>
       </w:r>
     </w:p>
@@ -662,12 +777,182 @@
         <w:spacing w:after="0" w:line="240" w:lineRule="auto"/>
         <w:ind w:left="1080"/>
         <w:rPr>
-          <w:rFonts w:ascii="Courier New" w:eastAsia="Times New Roman" w:hAnsi="Courier New" w:cs="Courier New"/>
-          <w:sz w:val="20"/>
-          <w:szCs w:val="20"/>
+          <w:rFonts w:eastAsia="Times New Roman" w:cstheme="minorHAnsi"/>
+          <w:sz w:val="24"/>
+          <w:szCs w:val="24"/>
           <w:lang w:eastAsia="en-AU"/>
         </w:rPr>
       </w:pPr>
+    </w:p>
+    <w:p>
+      <w:pPr>
+        <w:pStyle w:val="ListParagraph"/>
+        <w:tabs>
+          <w:tab w:val="left" w:pos="916"/>
+          <w:tab w:val="left" w:pos="1832"/>
+          <w:tab w:val="left" w:pos="2748"/>
+          <w:tab w:val="left" w:pos="3664"/>
+          <w:tab w:val="left" w:pos="4580"/>
+          <w:tab w:val="left" w:pos="5496"/>
+          <w:tab w:val="left" w:pos="6412"/>
+          <w:tab w:val="left" w:pos="7328"/>
+          <w:tab w:val="left" w:pos="8244"/>
+          <w:tab w:val="left" w:pos="9160"/>
+          <w:tab w:val="left" w:pos="10076"/>
+          <w:tab w:val="left" w:pos="10992"/>
+          <w:tab w:val="left" w:pos="11908"/>
+          <w:tab w:val="left" w:pos="12824"/>
+          <w:tab w:val="left" w:pos="13740"/>
+          <w:tab w:val="left" w:pos="14656"/>
+        </w:tabs>
+        <w:spacing w:after="0" w:line="240" w:lineRule="auto"/>
+        <w:rPr>
+          <w:rFonts w:eastAsia="Times New Roman" w:cstheme="minorHAnsi"/>
+          <w:sz w:val="24"/>
+          <w:szCs w:val="24"/>
+          <w:lang w:eastAsia="en-AU"/>
+        </w:rPr>
+      </w:pPr>
+      <w:r>
+        <w:rPr>
+          <w:rFonts w:eastAsia="Times New Roman" w:cstheme="minorHAnsi"/>
+          <w:sz w:val="24"/>
+          <w:szCs w:val="24"/>
+          <w:lang w:eastAsia="en-AU"/>
+        </w:rPr>
+        <w:t xml:space="preserve">The code waits too long to detect an exception so, it </w:t>
+      </w:r>
+      <w:proofErr w:type="spellStart"/>
+      <w:r>
+        <w:rPr>
+          <w:rFonts w:eastAsia="Times New Roman" w:cstheme="minorHAnsi"/>
+          <w:sz w:val="24"/>
+          <w:szCs w:val="24"/>
+          <w:lang w:eastAsia="en-AU"/>
+        </w:rPr>
+        <w:t>doesnot</w:t>
+      </w:r>
+      <w:proofErr w:type="spellEnd"/>
+      <w:r>
+        <w:rPr>
+          <w:rFonts w:eastAsia="Times New Roman" w:cstheme="minorHAnsi"/>
+          <w:sz w:val="24"/>
+          <w:szCs w:val="24"/>
+          <w:lang w:eastAsia="en-AU"/>
+        </w:rPr>
+        <w:t xml:space="preserve"> detect an interruption. The code has a bad smell of message chain: </w:t>
+      </w:r>
+    </w:p>
+    <w:p>
+      <w:pPr>
+        <w:pStyle w:val="HTMLPreformatted"/>
+        <w:ind w:left="720"/>
+        <w:rPr>
+          <w:rFonts w:asciiTheme="minorHAnsi" w:hAnsiTheme="minorHAnsi" w:cstheme="minorHAnsi"/>
+          <w:sz w:val="24"/>
+          <w:szCs w:val="24"/>
+        </w:rPr>
+      </w:pPr>
+      <w:r>
+        <w:rPr>
+          <w:rStyle w:val="code-object"/>
+          <w:rFonts w:asciiTheme="minorHAnsi" w:hAnsiTheme="minorHAnsi" w:cstheme="minorHAnsi"/>
+          <w:sz w:val="24"/>
+          <w:szCs w:val="24"/>
+        </w:rPr>
+        <w:tab/>
+      </w:r>
+      <w:r>
+        <w:rPr>
+          <w:rStyle w:val="code-object"/>
+          <w:rFonts w:asciiTheme="minorHAnsi" w:hAnsiTheme="minorHAnsi" w:cstheme="minorHAnsi"/>
+          <w:sz w:val="24"/>
+          <w:szCs w:val="24"/>
+        </w:rPr>
+        <w:tab/>
+      </w:r>
+      <w:proofErr w:type="spellStart"/>
+      <w:proofErr w:type="gramStart"/>
+      <w:r>
+        <w:rPr>
+          <w:rStyle w:val="code-object"/>
+          <w:rFonts w:asciiTheme="minorHAnsi" w:hAnsiTheme="minorHAnsi" w:cstheme="minorHAnsi"/>
+          <w:sz w:val="24"/>
+          <w:szCs w:val="24"/>
+        </w:rPr>
+        <w:t>Thread</w:t>
+      </w:r>
+      <w:r>
+        <w:rPr>
+          <w:rFonts w:asciiTheme="minorHAnsi" w:hAnsiTheme="minorHAnsi" w:cstheme="minorHAnsi"/>
+          <w:sz w:val="24"/>
+          <w:szCs w:val="24"/>
+        </w:rPr>
+        <w:t>.currentThread.interrupt</w:t>
+      </w:r>
+      <w:proofErr w:type="spellEnd"/>
+      <w:proofErr w:type="gramEnd"/>
+      <w:r>
+        <w:rPr>
+          <w:rFonts w:asciiTheme="minorHAnsi" w:hAnsiTheme="minorHAnsi" w:cstheme="minorHAnsi"/>
+          <w:sz w:val="24"/>
+          <w:szCs w:val="24"/>
+        </w:rPr>
+        <w:t>();</w:t>
+      </w:r>
+    </w:p>
+    <w:p>
+      <w:pPr>
+        <w:pStyle w:val="ListParagraph"/>
+        <w:tabs>
+          <w:tab w:val="left" w:pos="916"/>
+          <w:tab w:val="left" w:pos="1832"/>
+          <w:tab w:val="left" w:pos="2748"/>
+          <w:tab w:val="left" w:pos="3664"/>
+          <w:tab w:val="left" w:pos="4580"/>
+          <w:tab w:val="left" w:pos="5496"/>
+          <w:tab w:val="left" w:pos="6412"/>
+          <w:tab w:val="left" w:pos="7328"/>
+          <w:tab w:val="left" w:pos="8244"/>
+          <w:tab w:val="left" w:pos="9160"/>
+          <w:tab w:val="left" w:pos="10076"/>
+          <w:tab w:val="left" w:pos="10992"/>
+          <w:tab w:val="left" w:pos="11908"/>
+          <w:tab w:val="left" w:pos="12824"/>
+          <w:tab w:val="left" w:pos="13740"/>
+          <w:tab w:val="left" w:pos="14656"/>
+        </w:tabs>
+        <w:spacing w:after="0" w:line="240" w:lineRule="auto"/>
+        <w:rPr>
+          <w:rFonts w:cstheme="minorHAnsi"/>
+          <w:sz w:val="24"/>
+          <w:szCs w:val="24"/>
+        </w:rPr>
+      </w:pPr>
+      <w:r>
+        <w:rPr>
+          <w:rFonts w:cstheme="minorHAnsi"/>
+          <w:sz w:val="24"/>
+          <w:szCs w:val="24"/>
+        </w:rPr>
+        <w:t xml:space="preserve">The smell </w:t>
+      </w:r>
+      <w:r>
+        <w:rPr>
+          <w:rFonts w:cstheme="minorHAnsi"/>
+          <w:sz w:val="24"/>
+          <w:szCs w:val="24"/>
+        </w:rPr>
+        <w:t>doesn’t</w:t>
+      </w:r>
+      <w:r>
+        <w:rPr>
+          <w:rFonts w:cstheme="minorHAnsi"/>
+          <w:sz w:val="24"/>
+          <w:szCs w:val="24"/>
+        </w:rPr>
+        <w:t xml:space="preserve"> affect the execution of the code so, not confirming any relation between code smells and faults.</w:t>
+      </w:r>
     </w:p>
     <w:p>
       <w:pPr>
@@ -693,98 +978,11 @@
         <w:spacing w:after="0" w:line="240" w:lineRule="auto"/>
         <w:ind w:left="1080"/>
         <w:rPr>
-          <w:rFonts w:eastAsia="Times New Roman" w:cstheme="minorHAnsi"/>
-          <w:sz w:val="24"/>
-          <w:szCs w:val="24"/>
-          <w:lang w:eastAsia="en-AU"/>
-        </w:rPr>
-      </w:pPr>
-      <w:r>
-        <w:rPr>
-          <w:rFonts w:eastAsia="Times New Roman" w:cstheme="minorHAnsi"/>
-          <w:sz w:val="24"/>
-          <w:szCs w:val="24"/>
-          <w:lang w:eastAsia="en-AU"/>
-        </w:rPr>
-        <w:t xml:space="preserve">The code waits too long to detect an exception so, it </w:t>
-      </w:r>
-      <w:proofErr w:type="spellStart"/>
-      <w:r>
-        <w:rPr>
-          <w:rFonts w:eastAsia="Times New Roman" w:cstheme="minorHAnsi"/>
-          <w:sz w:val="24"/>
-          <w:szCs w:val="24"/>
-          <w:lang w:eastAsia="en-AU"/>
-        </w:rPr>
-        <w:t>doesnot</w:t>
-      </w:r>
-      <w:proofErr w:type="spellEnd"/>
-      <w:r>
-        <w:rPr>
-          <w:rFonts w:eastAsia="Times New Roman" w:cstheme="minorHAnsi"/>
-          <w:sz w:val="24"/>
-          <w:szCs w:val="24"/>
-          <w:lang w:eastAsia="en-AU"/>
-        </w:rPr>
-        <w:t xml:space="preserve"> detect an interruption. The code has a bad smell of message chain: </w:t>
-      </w:r>
-    </w:p>
-    <w:p>
-      <w:pPr>
-        <w:pStyle w:val="HTMLPreformatted"/>
-        <w:rPr>
-          <w:rFonts w:asciiTheme="minorHAnsi" w:hAnsiTheme="minorHAnsi" w:cstheme="minorHAnsi"/>
-          <w:sz w:val="24"/>
-          <w:szCs w:val="24"/>
-        </w:rPr>
-      </w:pPr>
-      <w:r>
-        <w:rPr>
-          <w:rStyle w:val="code-object"/>
-          <w:rFonts w:asciiTheme="minorHAnsi" w:hAnsiTheme="minorHAnsi" w:cstheme="minorHAnsi"/>
-          <w:sz w:val="24"/>
-          <w:szCs w:val="24"/>
-        </w:rPr>
-        <w:tab/>
-      </w:r>
-      <w:r>
-        <w:rPr>
-          <w:rStyle w:val="code-object"/>
-          <w:rFonts w:asciiTheme="minorHAnsi" w:hAnsiTheme="minorHAnsi" w:cstheme="minorHAnsi"/>
-          <w:sz w:val="24"/>
-          <w:szCs w:val="24"/>
-        </w:rPr>
-        <w:tab/>
-      </w:r>
-      <w:proofErr w:type="spellStart"/>
-      <w:proofErr w:type="gramStart"/>
-      <w:r>
-        <w:rPr>
-          <w:rStyle w:val="code-object"/>
-          <w:rFonts w:asciiTheme="minorHAnsi" w:hAnsiTheme="minorHAnsi" w:cstheme="minorHAnsi"/>
-          <w:sz w:val="24"/>
-          <w:szCs w:val="24"/>
-        </w:rPr>
-        <w:t>Thread</w:t>
-      </w:r>
-      <w:r>
-        <w:rPr>
-          <w:rFonts w:asciiTheme="minorHAnsi" w:hAnsiTheme="minorHAnsi" w:cstheme="minorHAnsi"/>
-          <w:sz w:val="24"/>
-          <w:szCs w:val="24"/>
-        </w:rPr>
-        <w:t>.currentThread.interrupt</w:t>
-      </w:r>
-      <w:proofErr w:type="spellEnd"/>
-      <w:proofErr w:type="gramEnd"/>
-      <w:r>
-        <w:rPr>
-          <w:rFonts w:asciiTheme="minorHAnsi" w:hAnsiTheme="minorHAnsi" w:cstheme="minorHAnsi"/>
-          <w:sz w:val="24"/>
-          <w:szCs w:val="24"/>
-        </w:rPr>
-        <w:t>();</w:t>
-      </w:r>
+          <w:rFonts w:cstheme="minorHAnsi"/>
+          <w:sz w:val="24"/>
+          <w:szCs w:val="24"/>
+        </w:rPr>
+      </w:pPr>
     </w:p>
     <w:p>
       <w:pPr>
@@ -815,29 +1013,16 @@
           <w:szCs w:val="24"/>
         </w:rPr>
       </w:pPr>
-      <w:r>
-        <w:rPr>
-          <w:rFonts w:cstheme="minorHAnsi"/>
-          <w:sz w:val="24"/>
-          <w:szCs w:val="24"/>
-        </w:rPr>
-        <w:t xml:space="preserve">The smell </w:t>
-      </w:r>
-      <w:r>
-        <w:rPr>
-          <w:rFonts w:cstheme="minorHAnsi"/>
-          <w:sz w:val="24"/>
-          <w:szCs w:val="24"/>
-        </w:rPr>
-        <w:t>doesn’t</w:t>
-      </w:r>
-      <w:r>
-        <w:rPr>
-          <w:rFonts w:cstheme="minorHAnsi"/>
-          <w:sz w:val="24"/>
-          <w:szCs w:val="24"/>
-        </w:rPr>
-        <w:t xml:space="preserve"> affect the execution of the code so, not confirming any relation between code smells and faults.</w:t>
+    </w:p>
+    <w:p>
+      <w:pPr>
+        <w:pStyle w:val="Heading4"/>
+      </w:pPr>
+      <w:r>
+        <w:t xml:space="preserve">  </w:t>
+      </w:r>
+      <w:r>
+        <w:t>NET-551</w:t>
       </w:r>
     </w:p>
     <w:p>
@@ -862,90 +1047,44 @@
           <w:tab w:val="left" w:pos="14656"/>
         </w:tabs>
         <w:spacing w:after="0" w:line="240" w:lineRule="auto"/>
-        <w:ind w:left="1080"/>
-        <w:rPr>
-          <w:rFonts w:cstheme="minorHAnsi"/>
-          <w:sz w:val="24"/>
-          <w:szCs w:val="24"/>
-        </w:rPr>
-      </w:pPr>
-    </w:p>
-    <w:p>
-      <w:pPr>
-        <w:pStyle w:val="ListParagraph"/>
-        <w:numPr>
-          <w:ilvl w:val="0"/>
-          <w:numId w:val="10"/>
-        </w:numPr>
-        <w:tabs>
-          <w:tab w:val="left" w:pos="916"/>
-          <w:tab w:val="left" w:pos="1832"/>
-          <w:tab w:val="left" w:pos="2748"/>
-          <w:tab w:val="left" w:pos="3664"/>
-          <w:tab w:val="left" w:pos="4580"/>
-          <w:tab w:val="left" w:pos="5496"/>
-          <w:tab w:val="left" w:pos="6412"/>
-          <w:tab w:val="left" w:pos="7328"/>
-          <w:tab w:val="left" w:pos="8244"/>
-          <w:tab w:val="left" w:pos="9160"/>
-          <w:tab w:val="left" w:pos="10076"/>
-          <w:tab w:val="left" w:pos="10992"/>
-          <w:tab w:val="left" w:pos="11908"/>
-          <w:tab w:val="left" w:pos="12824"/>
-          <w:tab w:val="left" w:pos="13740"/>
-          <w:tab w:val="left" w:pos="14656"/>
-        </w:tabs>
-        <w:spacing w:after="0" w:line="240" w:lineRule="auto"/>
-        <w:rPr>
-          <w:rFonts w:cstheme="minorHAnsi"/>
-          <w:sz w:val="24"/>
-          <w:szCs w:val="24"/>
-        </w:rPr>
-      </w:pPr>
-      <w:r>
-        <w:rPr>
-          <w:rFonts w:cstheme="minorHAnsi"/>
-          <w:sz w:val="24"/>
-          <w:szCs w:val="24"/>
-        </w:rPr>
-        <w:t xml:space="preserve">  </w:t>
-      </w:r>
-      <w:r>
-        <w:rPr>
-          <w:rFonts w:cstheme="minorHAnsi"/>
-          <w:sz w:val="24"/>
-          <w:szCs w:val="24"/>
-        </w:rPr>
-        <w:t>NET-551</w:t>
-      </w:r>
-    </w:p>
-    <w:p>
-      <w:pPr>
-        <w:tabs>
-          <w:tab w:val="left" w:pos="916"/>
-          <w:tab w:val="left" w:pos="1832"/>
-          <w:tab w:val="left" w:pos="2748"/>
-          <w:tab w:val="left" w:pos="3664"/>
-          <w:tab w:val="left" w:pos="4580"/>
-          <w:tab w:val="left" w:pos="5496"/>
-          <w:tab w:val="left" w:pos="6412"/>
-          <w:tab w:val="left" w:pos="7328"/>
-          <w:tab w:val="left" w:pos="8244"/>
-          <w:tab w:val="left" w:pos="9160"/>
-          <w:tab w:val="left" w:pos="10076"/>
-          <w:tab w:val="left" w:pos="10992"/>
-          <w:tab w:val="left" w:pos="11908"/>
-          <w:tab w:val="left" w:pos="12824"/>
-          <w:tab w:val="left" w:pos="13740"/>
-          <w:tab w:val="left" w:pos="14656"/>
-        </w:tabs>
-        <w:spacing w:after="0" w:line="240" w:lineRule="auto"/>
-        <w:rPr>
-          <w:rFonts w:cstheme="minorHAnsi"/>
-          <w:sz w:val="24"/>
-          <w:szCs w:val="24"/>
-        </w:rPr>
-      </w:pPr>
+        <w:rPr>
+          <w:rFonts w:cstheme="minorHAnsi"/>
+          <w:sz w:val="24"/>
+          <w:szCs w:val="24"/>
+        </w:rPr>
+      </w:pPr>
+      <w:r>
+        <w:rPr>
+          <w:rFonts w:cstheme="minorHAnsi"/>
+          <w:sz w:val="24"/>
+          <w:szCs w:val="24"/>
+        </w:rPr>
+        <w:t>The code re-uses the chars field for both the nu</w:t>
+      </w:r>
+      <w:r>
+        <w:rPr>
+          <w:rFonts w:cstheme="minorHAnsi"/>
+          <w:sz w:val="24"/>
+          <w:szCs w:val="24"/>
+        </w:rPr>
+        <w:t>mber of characters and the singl</w:t>
+      </w:r>
+      <w:r>
+        <w:rPr>
+          <w:rFonts w:cstheme="minorHAnsi"/>
+          <w:sz w:val="24"/>
+          <w:szCs w:val="24"/>
+        </w:rPr>
+        <w:t>e character</w:t>
+      </w:r>
+      <w:r>
+        <w:rPr>
+          <w:rFonts w:cstheme="minorHAnsi"/>
+          <w:sz w:val="24"/>
+          <w:szCs w:val="24"/>
+        </w:rPr>
+        <w:t xml:space="preserve">s. This is a type of data clumps and make code hard to read. </w:t>
+      </w:r>
     </w:p>
     <w:p>
       <w:pPr>
@@ -969,44 +1108,37 @@
           <w:tab w:val="left" w:pos="14656"/>
         </w:tabs>
         <w:spacing w:after="0" w:line="240" w:lineRule="auto"/>
-        <w:ind w:left="1080"/>
-        <w:rPr>
-          <w:rFonts w:cstheme="minorHAnsi"/>
-          <w:sz w:val="24"/>
-          <w:szCs w:val="24"/>
-        </w:rPr>
-      </w:pPr>
-      <w:r>
-        <w:rPr>
-          <w:rFonts w:cstheme="minorHAnsi"/>
-          <w:sz w:val="24"/>
-          <w:szCs w:val="24"/>
-        </w:rPr>
-        <w:t>The code re-uses the chars field for both the nu</w:t>
-      </w:r>
-      <w:r>
-        <w:rPr>
-          <w:rFonts w:cstheme="minorHAnsi"/>
-          <w:sz w:val="24"/>
-          <w:szCs w:val="24"/>
-        </w:rPr>
-        <w:t>mber of characters and the singl</w:t>
-      </w:r>
-      <w:r>
-        <w:rPr>
-          <w:rFonts w:cstheme="minorHAnsi"/>
-          <w:sz w:val="24"/>
-          <w:szCs w:val="24"/>
-        </w:rPr>
-        <w:t>e character</w:t>
-      </w:r>
-      <w:r>
-        <w:rPr>
-          <w:rFonts w:cstheme="minorHAnsi"/>
-          <w:sz w:val="24"/>
-          <w:szCs w:val="24"/>
-        </w:rPr>
-        <w:t xml:space="preserve">s. This is a type of data clumps and make code hard to read. </w:t>
+        <w:rPr>
+          <w:rFonts w:cstheme="minorHAnsi"/>
+          <w:sz w:val="24"/>
+          <w:szCs w:val="24"/>
+        </w:rPr>
+      </w:pPr>
+      <w:r>
+        <w:rPr>
+          <w:rFonts w:cstheme="minorHAnsi"/>
+          <w:sz w:val="24"/>
+          <w:szCs w:val="24"/>
+        </w:rPr>
+        <w:t xml:space="preserve">The existence of this bad smell might have led to the bug showing incorrect value for </w:t>
+      </w:r>
+      <w:proofErr w:type="spellStart"/>
+      <w:r>
+        <w:rPr>
+          <w:rFonts w:cstheme="minorHAnsi"/>
+          <w:sz w:val="24"/>
+          <w:szCs w:val="24"/>
+        </w:rPr>
+        <w:t>bytesTransferred</w:t>
+      </w:r>
+      <w:proofErr w:type="spellEnd"/>
+      <w:r>
+        <w:rPr>
+          <w:rFonts w:cstheme="minorHAnsi"/>
+          <w:sz w:val="24"/>
+          <w:szCs w:val="24"/>
+        </w:rPr>
+        <w:t>.</w:t>
       </w:r>
     </w:p>
     <w:p>
@@ -1031,81 +1163,12 @@
           <w:tab w:val="left" w:pos="14656"/>
         </w:tabs>
         <w:spacing w:after="0" w:line="240" w:lineRule="auto"/>
-        <w:ind w:left="1080"/>
-        <w:rPr>
-          <w:rFonts w:cstheme="minorHAnsi"/>
-          <w:sz w:val="24"/>
-          <w:szCs w:val="24"/>
-        </w:rPr>
-      </w:pPr>
-      <w:r>
-        <w:rPr>
-          <w:rFonts w:cstheme="minorHAnsi"/>
-          <w:sz w:val="24"/>
-          <w:szCs w:val="24"/>
-        </w:rPr>
-        <w:t xml:space="preserve">The existence of this bad smell might have led to the bug showing incorrect value for </w:t>
-      </w:r>
-      <w:proofErr w:type="spellStart"/>
-      <w:r>
-        <w:rPr>
-          <w:rFonts w:cstheme="minorHAnsi"/>
-          <w:sz w:val="24"/>
-          <w:szCs w:val="24"/>
-        </w:rPr>
-        <w:t>bytesTransferred</w:t>
-      </w:r>
-      <w:proofErr w:type="spellEnd"/>
-      <w:r>
-        <w:rPr>
-          <w:rFonts w:cstheme="minorHAnsi"/>
-          <w:sz w:val="24"/>
-          <w:szCs w:val="24"/>
-        </w:rPr>
-        <w:t>.</w:t>
-      </w:r>
-    </w:p>
-    <w:p>
-      <w:pPr>
-        <w:pStyle w:val="ListParagraph"/>
-        <w:numPr>
-          <w:ilvl w:val="0"/>
-          <w:numId w:val="10"/>
-        </w:numPr>
-        <w:tabs>
-          <w:tab w:val="left" w:pos="916"/>
-          <w:tab w:val="left" w:pos="1832"/>
-          <w:tab w:val="left" w:pos="2748"/>
-          <w:tab w:val="left" w:pos="3664"/>
-          <w:tab w:val="left" w:pos="4580"/>
-          <w:tab w:val="left" w:pos="5496"/>
-          <w:tab w:val="left" w:pos="6412"/>
-          <w:tab w:val="left" w:pos="7328"/>
-          <w:tab w:val="left" w:pos="8244"/>
-          <w:tab w:val="left" w:pos="9160"/>
-          <w:tab w:val="left" w:pos="10076"/>
-          <w:tab w:val="left" w:pos="10992"/>
-          <w:tab w:val="left" w:pos="11908"/>
-          <w:tab w:val="left" w:pos="12824"/>
-          <w:tab w:val="left" w:pos="13740"/>
-          <w:tab w:val="left" w:pos="14656"/>
-        </w:tabs>
-        <w:spacing w:after="0" w:line="240" w:lineRule="auto"/>
-        <w:rPr>
-          <w:rFonts w:cstheme="minorHAnsi"/>
-          <w:sz w:val="24"/>
-          <w:szCs w:val="24"/>
-        </w:rPr>
-      </w:pPr>
-      <w:r>
-        <w:rPr>
-          <w:rFonts w:cstheme="minorHAnsi"/>
-          <w:sz w:val="24"/>
-          <w:szCs w:val="24"/>
-        </w:rPr>
-        <w:lastRenderedPageBreak/>
-        <w:t xml:space="preserve"> Logging-147</w:t>
-      </w:r>
+        <w:rPr>
+          <w:rFonts w:cstheme="minorHAnsi"/>
+          <w:sz w:val="24"/>
+          <w:szCs w:val="24"/>
+        </w:rPr>
+      </w:pPr>
     </w:p>
     <w:p>
       <w:pPr>
@@ -1129,7 +1192,43 @@
           <w:tab w:val="left" w:pos="14656"/>
         </w:tabs>
         <w:spacing w:after="0" w:line="240" w:lineRule="auto"/>
-        <w:ind w:left="1080"/>
+        <w:rPr>
+          <w:rFonts w:cstheme="minorHAnsi"/>
+          <w:sz w:val="24"/>
+          <w:szCs w:val="24"/>
+        </w:rPr>
+      </w:pPr>
+    </w:p>
+    <w:p>
+      <w:pPr>
+        <w:pStyle w:val="Heading4"/>
+      </w:pPr>
+      <w:r>
+        <w:t xml:space="preserve"> Logging-147</w:t>
+      </w:r>
+    </w:p>
+    <w:p>
+      <w:pPr>
+        <w:pStyle w:val="ListParagraph"/>
+        <w:tabs>
+          <w:tab w:val="left" w:pos="916"/>
+          <w:tab w:val="left" w:pos="1832"/>
+          <w:tab w:val="left" w:pos="2748"/>
+          <w:tab w:val="left" w:pos="3664"/>
+          <w:tab w:val="left" w:pos="4580"/>
+          <w:tab w:val="left" w:pos="5496"/>
+          <w:tab w:val="left" w:pos="6412"/>
+          <w:tab w:val="left" w:pos="7328"/>
+          <w:tab w:val="left" w:pos="8244"/>
+          <w:tab w:val="left" w:pos="9160"/>
+          <w:tab w:val="left" w:pos="10076"/>
+          <w:tab w:val="left" w:pos="10992"/>
+          <w:tab w:val="left" w:pos="11908"/>
+          <w:tab w:val="left" w:pos="12824"/>
+          <w:tab w:val="left" w:pos="13740"/>
+          <w:tab w:val="left" w:pos="14656"/>
+        </w:tabs>
+        <w:spacing w:after="0" w:line="240" w:lineRule="auto"/>
         <w:rPr>
           <w:rFonts w:cstheme="minorHAnsi"/>
           <w:sz w:val="24"/>
@@ -1159,7 +1258,7 @@
       <w:tblPr>
         <w:tblW w:w="0" w:type="auto"/>
         <w:tblCellSpacing w:w="0" w:type="dxa"/>
-        <w:tblInd w:w="1179" w:type="dxa"/>
+        <w:tblInd w:w="819" w:type="dxa"/>
         <w:tblCellMar>
           <w:left w:w="0" w:type="dxa"/>
           <w:right w:w="0" w:type="dxa"/>
@@ -1196,16 +1295,7 @@
                 <w:szCs w:val="24"/>
                 <w:lang w:eastAsia="en-AU"/>
               </w:rPr>
-              <w:t>case</w:t>
-            </w:r>
-            <w:r>
-              <w:rPr>
-                <w:rFonts w:eastAsia="Times New Roman" w:cstheme="minorHAnsi"/>
-                <w:sz w:val="24"/>
-                <w:szCs w:val="24"/>
-                <w:lang w:eastAsia="en-AU"/>
-              </w:rPr>
-              <w:t xml:space="preserve"> </w:t>
+              <w:t xml:space="preserve">case </w:t>
             </w:r>
             <w:proofErr w:type="spellStart"/>
             <w:r>
@@ -1225,16 +1315,7 @@
                 <w:szCs w:val="24"/>
                 <w:lang w:eastAsia="en-AU"/>
               </w:rPr>
-              <w:t>:</w:t>
-            </w:r>
-            <w:r>
-              <w:rPr>
-                <w:rFonts w:eastAsia="Times New Roman" w:cstheme="minorHAnsi"/>
-                <w:sz w:val="24"/>
-                <w:szCs w:val="24"/>
-                <w:lang w:eastAsia="en-AU"/>
-              </w:rPr>
-              <w:t xml:space="preserve"> </w:t>
+              <w:t xml:space="preserve">: </w:t>
             </w:r>
             <w:proofErr w:type="spellStart"/>
             <w:proofErr w:type="gramStart"/>
@@ -1256,25 +1337,7 @@
                 <w:szCs w:val="24"/>
                 <w:lang w:eastAsia="en-AU"/>
               </w:rPr>
-              <w:t>("[TRACE] ");</w:t>
-            </w:r>
-            <w:r>
-              <w:rPr>
-                <w:rFonts w:eastAsia="Times New Roman" w:cstheme="minorHAnsi"/>
-                <w:sz w:val="24"/>
-                <w:szCs w:val="24"/>
-                <w:lang w:eastAsia="en-AU"/>
-              </w:rPr>
-              <w:t xml:space="preserve"> </w:t>
-            </w:r>
-            <w:r>
-              <w:rPr>
-                <w:rFonts w:eastAsia="Times New Roman" w:cstheme="minorHAnsi"/>
-                <w:sz w:val="24"/>
-                <w:szCs w:val="24"/>
-                <w:lang w:eastAsia="en-AU"/>
-              </w:rPr>
-              <w:t>break;</w:t>
+              <w:t>("[TRACE] "); break;</w:t>
             </w:r>
           </w:p>
         </w:tc>
@@ -1306,16 +1369,7 @@
                 <w:szCs w:val="24"/>
                 <w:lang w:eastAsia="en-AU"/>
               </w:rPr>
-              <w:t>case</w:t>
-            </w:r>
-            <w:r>
-              <w:rPr>
-                <w:rFonts w:eastAsia="Times New Roman" w:cstheme="minorHAnsi"/>
-                <w:sz w:val="24"/>
-                <w:szCs w:val="24"/>
-                <w:lang w:eastAsia="en-AU"/>
-              </w:rPr>
-              <w:t xml:space="preserve"> </w:t>
+              <w:t xml:space="preserve">case </w:t>
             </w:r>
             <w:proofErr w:type="spellStart"/>
             <w:r>
@@ -1335,16 +1389,7 @@
                 <w:szCs w:val="24"/>
                 <w:lang w:eastAsia="en-AU"/>
               </w:rPr>
-              <w:t>:</w:t>
-            </w:r>
-            <w:r>
-              <w:rPr>
-                <w:rFonts w:eastAsia="Times New Roman" w:cstheme="minorHAnsi"/>
-                <w:sz w:val="24"/>
-                <w:szCs w:val="24"/>
-                <w:lang w:eastAsia="en-AU"/>
-              </w:rPr>
-              <w:t xml:space="preserve"> </w:t>
+              <w:t xml:space="preserve">: </w:t>
             </w:r>
             <w:proofErr w:type="spellStart"/>
             <w:proofErr w:type="gramStart"/>
@@ -1366,25 +1411,7 @@
                 <w:szCs w:val="24"/>
                 <w:lang w:eastAsia="en-AU"/>
               </w:rPr>
-              <w:t>("[DEBUG] ");</w:t>
-            </w:r>
-            <w:r>
-              <w:rPr>
-                <w:rFonts w:eastAsia="Times New Roman" w:cstheme="minorHAnsi"/>
-                <w:sz w:val="24"/>
-                <w:szCs w:val="24"/>
-                <w:lang w:eastAsia="en-AU"/>
-              </w:rPr>
-              <w:t xml:space="preserve"> </w:t>
-            </w:r>
-            <w:r>
-              <w:rPr>
-                <w:rFonts w:eastAsia="Times New Roman" w:cstheme="minorHAnsi"/>
-                <w:sz w:val="24"/>
-                <w:szCs w:val="24"/>
-                <w:lang w:eastAsia="en-AU"/>
-              </w:rPr>
-              <w:t>break;</w:t>
+              <w:t>("[DEBUG] "); break;</w:t>
             </w:r>
           </w:p>
         </w:tc>
@@ -1416,16 +1443,7 @@
                 <w:szCs w:val="24"/>
                 <w:lang w:eastAsia="en-AU"/>
               </w:rPr>
-              <w:t>case</w:t>
-            </w:r>
-            <w:r>
-              <w:rPr>
-                <w:rFonts w:eastAsia="Times New Roman" w:cstheme="minorHAnsi"/>
-                <w:sz w:val="24"/>
-                <w:szCs w:val="24"/>
-                <w:lang w:eastAsia="en-AU"/>
-              </w:rPr>
-              <w:t xml:space="preserve"> </w:t>
+              <w:t xml:space="preserve">case </w:t>
             </w:r>
             <w:proofErr w:type="spellStart"/>
             <w:r>
@@ -1445,16 +1463,7 @@
                 <w:szCs w:val="24"/>
                 <w:lang w:eastAsia="en-AU"/>
               </w:rPr>
-              <w:t>:</w:t>
-            </w:r>
-            <w:r>
-              <w:rPr>
-                <w:rFonts w:eastAsia="Times New Roman" w:cstheme="minorHAnsi"/>
-                <w:sz w:val="24"/>
-                <w:szCs w:val="24"/>
-                <w:lang w:eastAsia="en-AU"/>
-              </w:rPr>
-              <w:t xml:space="preserve"> </w:t>
+              <w:t xml:space="preserve">: </w:t>
             </w:r>
             <w:proofErr w:type="spellStart"/>
             <w:proofErr w:type="gramStart"/>
@@ -1476,25 +1485,7 @@
                 <w:szCs w:val="24"/>
                 <w:lang w:eastAsia="en-AU"/>
               </w:rPr>
-              <w:t>("[INFO] ");</w:t>
-            </w:r>
-            <w:r>
-              <w:rPr>
-                <w:rFonts w:eastAsia="Times New Roman" w:cstheme="minorHAnsi"/>
-                <w:sz w:val="24"/>
-                <w:szCs w:val="24"/>
-                <w:lang w:eastAsia="en-AU"/>
-              </w:rPr>
-              <w:t xml:space="preserve"> </w:t>
-            </w:r>
-            <w:r>
-              <w:rPr>
-                <w:rFonts w:eastAsia="Times New Roman" w:cstheme="minorHAnsi"/>
-                <w:sz w:val="24"/>
-                <w:szCs w:val="24"/>
-                <w:lang w:eastAsia="en-AU"/>
-              </w:rPr>
-              <w:t>break;</w:t>
+              <w:t>("[INFO] "); break;</w:t>
             </w:r>
           </w:p>
         </w:tc>
@@ -1526,16 +1517,7 @@
                 <w:szCs w:val="24"/>
                 <w:lang w:eastAsia="en-AU"/>
               </w:rPr>
-              <w:t>case</w:t>
-            </w:r>
-            <w:r>
-              <w:rPr>
-                <w:rFonts w:eastAsia="Times New Roman" w:cstheme="minorHAnsi"/>
-                <w:sz w:val="24"/>
-                <w:szCs w:val="24"/>
-                <w:lang w:eastAsia="en-AU"/>
-              </w:rPr>
-              <w:t xml:space="preserve"> </w:t>
+              <w:t xml:space="preserve">case </w:t>
             </w:r>
             <w:proofErr w:type="spellStart"/>
             <w:r>
@@ -1555,16 +1537,7 @@
                 <w:szCs w:val="24"/>
                 <w:lang w:eastAsia="en-AU"/>
               </w:rPr>
-              <w:t>:</w:t>
-            </w:r>
-            <w:r>
-              <w:rPr>
-                <w:rFonts w:eastAsia="Times New Roman" w:cstheme="minorHAnsi"/>
-                <w:sz w:val="24"/>
-                <w:szCs w:val="24"/>
-                <w:lang w:eastAsia="en-AU"/>
-              </w:rPr>
-              <w:t xml:space="preserve"> </w:t>
+              <w:t xml:space="preserve">: </w:t>
             </w:r>
             <w:proofErr w:type="spellStart"/>
             <w:proofErr w:type="gramStart"/>
@@ -1586,25 +1559,7 @@
                 <w:szCs w:val="24"/>
                 <w:lang w:eastAsia="en-AU"/>
               </w:rPr>
-              <w:t>("[WARN] ");</w:t>
-            </w:r>
-            <w:r>
-              <w:rPr>
-                <w:rFonts w:eastAsia="Times New Roman" w:cstheme="minorHAnsi"/>
-                <w:sz w:val="24"/>
-                <w:szCs w:val="24"/>
-                <w:lang w:eastAsia="en-AU"/>
-              </w:rPr>
-              <w:t xml:space="preserve"> </w:t>
-            </w:r>
-            <w:r>
-              <w:rPr>
-                <w:rFonts w:eastAsia="Times New Roman" w:cstheme="minorHAnsi"/>
-                <w:sz w:val="24"/>
-                <w:szCs w:val="24"/>
-                <w:lang w:eastAsia="en-AU"/>
-              </w:rPr>
-              <w:t>break;</w:t>
+              <w:t>("[WARN] "); break;</w:t>
             </w:r>
           </w:p>
         </w:tc>
@@ -1636,16 +1591,7 @@
                 <w:szCs w:val="24"/>
                 <w:lang w:eastAsia="en-AU"/>
               </w:rPr>
-              <w:t>case</w:t>
-            </w:r>
-            <w:r>
-              <w:rPr>
-                <w:rFonts w:eastAsia="Times New Roman" w:cstheme="minorHAnsi"/>
-                <w:sz w:val="24"/>
-                <w:szCs w:val="24"/>
-                <w:lang w:eastAsia="en-AU"/>
-              </w:rPr>
-              <w:t xml:space="preserve"> </w:t>
+              <w:t xml:space="preserve">case </w:t>
             </w:r>
             <w:proofErr w:type="spellStart"/>
             <w:r>
@@ -1665,16 +1611,7 @@
                 <w:szCs w:val="24"/>
                 <w:lang w:eastAsia="en-AU"/>
               </w:rPr>
-              <w:t>:</w:t>
-            </w:r>
-            <w:r>
-              <w:rPr>
-                <w:rFonts w:eastAsia="Times New Roman" w:cstheme="minorHAnsi"/>
-                <w:sz w:val="24"/>
-                <w:szCs w:val="24"/>
-                <w:lang w:eastAsia="en-AU"/>
-              </w:rPr>
-              <w:t xml:space="preserve"> </w:t>
+              <w:t xml:space="preserve">: </w:t>
             </w:r>
             <w:proofErr w:type="spellStart"/>
             <w:proofErr w:type="gramStart"/>
@@ -1696,25 +1633,7 @@
                 <w:szCs w:val="24"/>
                 <w:lang w:eastAsia="en-AU"/>
               </w:rPr>
-              <w:t>("[ERROR] ");</w:t>
-            </w:r>
-            <w:r>
-              <w:rPr>
-                <w:rFonts w:eastAsia="Times New Roman" w:cstheme="minorHAnsi"/>
-                <w:sz w:val="24"/>
-                <w:szCs w:val="24"/>
-                <w:lang w:eastAsia="en-AU"/>
-              </w:rPr>
-              <w:t xml:space="preserve"> </w:t>
-            </w:r>
-            <w:r>
-              <w:rPr>
-                <w:rFonts w:eastAsia="Times New Roman" w:cstheme="minorHAnsi"/>
-                <w:sz w:val="24"/>
-                <w:szCs w:val="24"/>
-                <w:lang w:eastAsia="en-AU"/>
-              </w:rPr>
-              <w:t>break;</w:t>
+              <w:t>("[ERROR] "); break;</w:t>
             </w:r>
           </w:p>
         </w:tc>
@@ -1746,16 +1665,7 @@
                 <w:szCs w:val="24"/>
                 <w:lang w:eastAsia="en-AU"/>
               </w:rPr>
-              <w:t>case</w:t>
-            </w:r>
-            <w:r>
-              <w:rPr>
-                <w:rFonts w:eastAsia="Times New Roman" w:cstheme="minorHAnsi"/>
-                <w:sz w:val="24"/>
-                <w:szCs w:val="24"/>
-                <w:lang w:eastAsia="en-AU"/>
-              </w:rPr>
-              <w:t xml:space="preserve"> </w:t>
+              <w:t xml:space="preserve">case </w:t>
             </w:r>
             <w:proofErr w:type="spellStart"/>
             <w:r>
@@ -1775,16 +1685,7 @@
                 <w:szCs w:val="24"/>
                 <w:lang w:eastAsia="en-AU"/>
               </w:rPr>
-              <w:t>:</w:t>
-            </w:r>
-            <w:r>
-              <w:rPr>
-                <w:rFonts w:eastAsia="Times New Roman" w:cstheme="minorHAnsi"/>
-                <w:sz w:val="24"/>
-                <w:szCs w:val="24"/>
-                <w:lang w:eastAsia="en-AU"/>
-              </w:rPr>
-              <w:t xml:space="preserve"> </w:t>
+              <w:t xml:space="preserve">: </w:t>
             </w:r>
             <w:proofErr w:type="spellStart"/>
             <w:proofErr w:type="gramStart"/>
@@ -1806,30 +1707,538 @@
                 <w:szCs w:val="24"/>
                 <w:lang w:eastAsia="en-AU"/>
               </w:rPr>
-              <w:t>("[FATAL] ");</w:t>
-            </w:r>
-            <w:r>
-              <w:rPr>
-                <w:rFonts w:eastAsia="Times New Roman" w:cstheme="minorHAnsi"/>
-                <w:sz w:val="24"/>
-                <w:szCs w:val="24"/>
-                <w:lang w:eastAsia="en-AU"/>
-              </w:rPr>
-              <w:t xml:space="preserve"> </w:t>
-            </w:r>
-            <w:r>
-              <w:rPr>
-                <w:rFonts w:eastAsia="Times New Roman" w:cstheme="minorHAnsi"/>
-                <w:sz w:val="24"/>
-                <w:szCs w:val="24"/>
-                <w:lang w:eastAsia="en-AU"/>
-              </w:rPr>
-              <w:t>break;</w:t>
+              <w:t>("[FATAL] "); break;</w:t>
             </w:r>
           </w:p>
         </w:tc>
       </w:tr>
     </w:tbl>
+    <w:p>
+      <w:pPr>
+        <w:pStyle w:val="ListParagraph"/>
+        <w:tabs>
+          <w:tab w:val="left" w:pos="916"/>
+          <w:tab w:val="left" w:pos="1832"/>
+          <w:tab w:val="left" w:pos="2748"/>
+          <w:tab w:val="left" w:pos="3664"/>
+          <w:tab w:val="left" w:pos="4580"/>
+          <w:tab w:val="left" w:pos="5496"/>
+          <w:tab w:val="left" w:pos="6412"/>
+          <w:tab w:val="left" w:pos="7328"/>
+          <w:tab w:val="left" w:pos="8244"/>
+          <w:tab w:val="left" w:pos="9160"/>
+          <w:tab w:val="left" w:pos="10076"/>
+          <w:tab w:val="left" w:pos="10992"/>
+          <w:tab w:val="left" w:pos="11908"/>
+          <w:tab w:val="left" w:pos="12824"/>
+          <w:tab w:val="left" w:pos="13740"/>
+          <w:tab w:val="left" w:pos="14656"/>
+        </w:tabs>
+        <w:spacing w:after="0" w:line="240" w:lineRule="auto"/>
+        <w:rPr>
+          <w:rFonts w:cstheme="minorHAnsi"/>
+          <w:sz w:val="24"/>
+          <w:szCs w:val="24"/>
+        </w:rPr>
+      </w:pPr>
+      <w:r>
+        <w:rPr>
+          <w:rFonts w:cstheme="minorHAnsi"/>
+          <w:sz w:val="24"/>
+          <w:szCs w:val="24"/>
+        </w:rPr>
+        <w:t>}</w:t>
+      </w:r>
+    </w:p>
+    <w:p>
+      <w:pPr>
+        <w:pStyle w:val="ListParagraph"/>
+        <w:tabs>
+          <w:tab w:val="left" w:pos="916"/>
+          <w:tab w:val="left" w:pos="1832"/>
+          <w:tab w:val="left" w:pos="2748"/>
+          <w:tab w:val="left" w:pos="3664"/>
+          <w:tab w:val="left" w:pos="4580"/>
+          <w:tab w:val="left" w:pos="5496"/>
+          <w:tab w:val="left" w:pos="6412"/>
+          <w:tab w:val="left" w:pos="7328"/>
+          <w:tab w:val="left" w:pos="8244"/>
+          <w:tab w:val="left" w:pos="9160"/>
+          <w:tab w:val="left" w:pos="10076"/>
+          <w:tab w:val="left" w:pos="10992"/>
+          <w:tab w:val="left" w:pos="11908"/>
+          <w:tab w:val="left" w:pos="12824"/>
+          <w:tab w:val="left" w:pos="13740"/>
+          <w:tab w:val="left" w:pos="14656"/>
+        </w:tabs>
+        <w:spacing w:after="0" w:line="240" w:lineRule="auto"/>
+        <w:rPr>
+          <w:rFonts w:cstheme="minorHAnsi"/>
+          <w:sz w:val="24"/>
+          <w:szCs w:val="24"/>
+        </w:rPr>
+      </w:pPr>
+      <w:r>
+        <w:rPr>
+          <w:rFonts w:cstheme="minorHAnsi"/>
+          <w:sz w:val="24"/>
+          <w:szCs w:val="24"/>
+        </w:rPr>
+        <w:t xml:space="preserve">Simplelog.log uses switch statements </w:t>
+      </w:r>
+      <w:r>
+        <w:rPr>
+          <w:rFonts w:cstheme="minorHAnsi"/>
+          <w:sz w:val="24"/>
+          <w:szCs w:val="24"/>
+        </w:rPr>
+        <w:t xml:space="preserve">and has data clumps. </w:t>
+      </w:r>
+      <w:r>
+        <w:rPr>
+          <w:rFonts w:cstheme="minorHAnsi"/>
+          <w:sz w:val="24"/>
+          <w:szCs w:val="24"/>
+        </w:rPr>
+        <w:t>This update is not safe and uses fields written twice, log is called by two threads. These might be the results of having multiple bad smells in the code.</w:t>
+      </w:r>
+    </w:p>
+    <w:p>
+      <w:pPr>
+        <w:pStyle w:val="ListParagraph"/>
+        <w:tabs>
+          <w:tab w:val="left" w:pos="916"/>
+          <w:tab w:val="left" w:pos="1832"/>
+          <w:tab w:val="left" w:pos="2748"/>
+          <w:tab w:val="left" w:pos="3664"/>
+          <w:tab w:val="left" w:pos="4580"/>
+          <w:tab w:val="left" w:pos="5496"/>
+          <w:tab w:val="left" w:pos="6412"/>
+          <w:tab w:val="left" w:pos="7328"/>
+          <w:tab w:val="left" w:pos="8244"/>
+          <w:tab w:val="left" w:pos="9160"/>
+          <w:tab w:val="left" w:pos="10076"/>
+          <w:tab w:val="left" w:pos="10992"/>
+          <w:tab w:val="left" w:pos="11908"/>
+          <w:tab w:val="left" w:pos="12824"/>
+          <w:tab w:val="left" w:pos="13740"/>
+          <w:tab w:val="left" w:pos="14656"/>
+        </w:tabs>
+        <w:spacing w:after="0" w:line="240" w:lineRule="auto"/>
+        <w:rPr>
+          <w:rFonts w:cstheme="minorHAnsi"/>
+          <w:sz w:val="24"/>
+          <w:szCs w:val="24"/>
+        </w:rPr>
+      </w:pPr>
+    </w:p>
+    <w:p>
+      <w:pPr>
+        <w:pStyle w:val="Heading4"/>
+      </w:pPr>
+      <w:r>
+        <w:t xml:space="preserve">  IO-389</w:t>
+      </w:r>
+    </w:p>
+    <w:p>
+      <w:pPr>
+        <w:pStyle w:val="ListParagraph"/>
+        <w:tabs>
+          <w:tab w:val="left" w:pos="916"/>
+          <w:tab w:val="left" w:pos="1832"/>
+          <w:tab w:val="left" w:pos="2748"/>
+          <w:tab w:val="left" w:pos="3664"/>
+          <w:tab w:val="left" w:pos="4580"/>
+          <w:tab w:val="left" w:pos="5496"/>
+          <w:tab w:val="left" w:pos="6412"/>
+          <w:tab w:val="left" w:pos="7328"/>
+          <w:tab w:val="left" w:pos="8244"/>
+          <w:tab w:val="left" w:pos="9160"/>
+          <w:tab w:val="left" w:pos="10076"/>
+          <w:tab w:val="left" w:pos="10992"/>
+          <w:tab w:val="left" w:pos="11908"/>
+          <w:tab w:val="left" w:pos="12824"/>
+          <w:tab w:val="left" w:pos="13740"/>
+          <w:tab w:val="left" w:pos="14656"/>
+        </w:tabs>
+        <w:spacing w:after="0" w:line="240" w:lineRule="auto"/>
+        <w:rPr>
+          <w:rFonts w:cstheme="minorHAnsi"/>
+          <w:sz w:val="24"/>
+          <w:szCs w:val="24"/>
+        </w:rPr>
+      </w:pPr>
+      <w:proofErr w:type="gramStart"/>
+      <w:r>
+        <w:rPr>
+          <w:rFonts w:cstheme="minorHAnsi"/>
+          <w:sz w:val="24"/>
+          <w:szCs w:val="24"/>
+        </w:rPr>
+        <w:t>FileUtils.java :</w:t>
+      </w:r>
+      <w:proofErr w:type="gramEnd"/>
+      <w:r>
+        <w:rPr>
+          <w:rFonts w:cstheme="minorHAnsi"/>
+          <w:sz w:val="24"/>
+          <w:szCs w:val="24"/>
+        </w:rPr>
+        <w:t xml:space="preserve"> Between the call to </w:t>
+      </w:r>
+      <w:proofErr w:type="spellStart"/>
+      <w:r>
+        <w:rPr>
+          <w:rFonts w:cstheme="minorHAnsi"/>
+          <w:sz w:val="24"/>
+          <w:szCs w:val="24"/>
+        </w:rPr>
+        <w:t>File.listFiles</w:t>
+      </w:r>
+      <w:proofErr w:type="spellEnd"/>
+      <w:r>
+        <w:rPr>
+          <w:rFonts w:cstheme="minorHAnsi"/>
+          <w:sz w:val="24"/>
+          <w:szCs w:val="24"/>
+        </w:rPr>
+        <w:t xml:space="preserve"> and the call to </w:t>
+      </w:r>
+      <w:proofErr w:type="spellStart"/>
+      <w:r>
+        <w:rPr>
+          <w:rFonts w:cstheme="minorHAnsi"/>
+          <w:sz w:val="24"/>
+          <w:szCs w:val="24"/>
+        </w:rPr>
+        <w:t>FileUtils.sizeOf</w:t>
+      </w:r>
+      <w:proofErr w:type="spellEnd"/>
+      <w:r>
+        <w:rPr>
+          <w:rFonts w:cstheme="minorHAnsi"/>
+          <w:sz w:val="24"/>
+          <w:szCs w:val="24"/>
+        </w:rPr>
+        <w:t xml:space="preserve">, a file may be deleted. This can cause </w:t>
+      </w:r>
+      <w:proofErr w:type="spellStart"/>
+      <w:r>
+        <w:rPr>
+          <w:rFonts w:cstheme="minorHAnsi"/>
+          <w:sz w:val="24"/>
+          <w:szCs w:val="24"/>
+        </w:rPr>
+        <w:t>FileUtils.sizeOf</w:t>
+      </w:r>
+      <w:proofErr w:type="spellEnd"/>
+      <w:r>
+        <w:rPr>
+          <w:rFonts w:cstheme="minorHAnsi"/>
+          <w:sz w:val="24"/>
+          <w:szCs w:val="24"/>
+        </w:rPr>
+        <w:t xml:space="preserve"> to throw an </w:t>
+      </w:r>
+      <w:proofErr w:type="spellStart"/>
+      <w:r>
+        <w:rPr>
+          <w:rFonts w:cstheme="minorHAnsi"/>
+          <w:sz w:val="24"/>
+          <w:szCs w:val="24"/>
+        </w:rPr>
+        <w:t>IllegalArgumentException</w:t>
+      </w:r>
+      <w:proofErr w:type="spellEnd"/>
+      <w:r>
+        <w:rPr>
+          <w:rFonts w:cstheme="minorHAnsi"/>
+          <w:sz w:val="24"/>
+          <w:szCs w:val="24"/>
+        </w:rPr>
+        <w:t xml:space="preserve">, indicating that the file does not exist. </w:t>
+      </w:r>
+    </w:p>
+    <w:p>
+      <w:pPr>
+        <w:pStyle w:val="ListParagraph"/>
+        <w:tabs>
+          <w:tab w:val="left" w:pos="916"/>
+          <w:tab w:val="left" w:pos="1832"/>
+          <w:tab w:val="left" w:pos="2748"/>
+          <w:tab w:val="left" w:pos="3664"/>
+          <w:tab w:val="left" w:pos="4580"/>
+          <w:tab w:val="left" w:pos="5496"/>
+          <w:tab w:val="left" w:pos="6412"/>
+          <w:tab w:val="left" w:pos="7328"/>
+          <w:tab w:val="left" w:pos="8244"/>
+          <w:tab w:val="left" w:pos="9160"/>
+          <w:tab w:val="left" w:pos="10076"/>
+          <w:tab w:val="left" w:pos="10992"/>
+          <w:tab w:val="left" w:pos="11908"/>
+          <w:tab w:val="left" w:pos="12824"/>
+          <w:tab w:val="left" w:pos="13740"/>
+          <w:tab w:val="left" w:pos="14656"/>
+        </w:tabs>
+        <w:spacing w:after="0" w:line="240" w:lineRule="auto"/>
+        <w:rPr>
+          <w:rFonts w:cstheme="minorHAnsi"/>
+          <w:sz w:val="24"/>
+          <w:szCs w:val="24"/>
+        </w:rPr>
+      </w:pPr>
+    </w:p>
+    <w:p>
+      <w:pPr>
+        <w:pStyle w:val="ListParagraph"/>
+        <w:tabs>
+          <w:tab w:val="left" w:pos="916"/>
+          <w:tab w:val="left" w:pos="1832"/>
+          <w:tab w:val="left" w:pos="2748"/>
+          <w:tab w:val="left" w:pos="3664"/>
+          <w:tab w:val="left" w:pos="4580"/>
+          <w:tab w:val="left" w:pos="5496"/>
+          <w:tab w:val="left" w:pos="6412"/>
+          <w:tab w:val="left" w:pos="7328"/>
+          <w:tab w:val="left" w:pos="8244"/>
+          <w:tab w:val="left" w:pos="9160"/>
+          <w:tab w:val="left" w:pos="10076"/>
+          <w:tab w:val="left" w:pos="10992"/>
+          <w:tab w:val="left" w:pos="11908"/>
+          <w:tab w:val="left" w:pos="12824"/>
+          <w:tab w:val="left" w:pos="13740"/>
+          <w:tab w:val="left" w:pos="14656"/>
+        </w:tabs>
+        <w:spacing w:after="0" w:line="240" w:lineRule="auto"/>
+        <w:rPr>
+          <w:rFonts w:cstheme="minorHAnsi"/>
+          <w:sz w:val="24"/>
+          <w:szCs w:val="24"/>
+        </w:rPr>
+      </w:pPr>
+      <w:r>
+        <w:rPr>
+          <w:rFonts w:cstheme="minorHAnsi"/>
+          <w:sz w:val="24"/>
+          <w:szCs w:val="24"/>
+        </w:rPr>
+        <w:t xml:space="preserve">This bug is caused a result of </w:t>
+      </w:r>
+      <w:r>
+        <w:rPr>
+          <w:rFonts w:cstheme="minorHAnsi"/>
+          <w:sz w:val="24"/>
+          <w:szCs w:val="24"/>
+        </w:rPr>
+        <w:t xml:space="preserve">data clumps as it has too many identical </w:t>
+      </w:r>
+      <w:proofErr w:type="spellStart"/>
+      <w:r>
+        <w:rPr>
+          <w:rFonts w:cstheme="minorHAnsi"/>
+          <w:sz w:val="24"/>
+          <w:szCs w:val="24"/>
+        </w:rPr>
+        <w:t>varaibles</w:t>
+      </w:r>
+      <w:proofErr w:type="spellEnd"/>
+      <w:r>
+        <w:rPr>
+          <w:rFonts w:cstheme="minorHAnsi"/>
+          <w:sz w:val="24"/>
+          <w:szCs w:val="24"/>
+        </w:rPr>
+        <w:t xml:space="preserve"> and class </w:t>
+      </w:r>
+      <w:proofErr w:type="spellStart"/>
+      <w:r>
+        <w:rPr>
+          <w:rFonts w:cstheme="minorHAnsi"/>
+          <w:sz w:val="24"/>
+          <w:szCs w:val="24"/>
+        </w:rPr>
+        <w:t>doesnot</w:t>
+      </w:r>
+      <w:proofErr w:type="spellEnd"/>
+      <w:r>
+        <w:rPr>
+          <w:rFonts w:cstheme="minorHAnsi"/>
+          <w:sz w:val="24"/>
+          <w:szCs w:val="24"/>
+        </w:rPr>
+        <w:t xml:space="preserve"> do a single function but tries to do too many functions at once.</w:t>
+      </w:r>
+      <w:r>
+        <w:rPr>
+          <w:rFonts w:cstheme="minorHAnsi"/>
+          <w:sz w:val="24"/>
+          <w:szCs w:val="24"/>
+        </w:rPr>
+        <w:t xml:space="preserve"> so, no focus has been given to edge cases like this.</w:t>
+      </w:r>
+    </w:p>
+    <w:p>
+      <w:pPr>
+        <w:pStyle w:val="ListParagraph"/>
+        <w:tabs>
+          <w:tab w:val="left" w:pos="916"/>
+          <w:tab w:val="left" w:pos="1832"/>
+          <w:tab w:val="left" w:pos="2748"/>
+          <w:tab w:val="left" w:pos="3664"/>
+          <w:tab w:val="left" w:pos="4580"/>
+          <w:tab w:val="left" w:pos="5496"/>
+          <w:tab w:val="left" w:pos="6412"/>
+          <w:tab w:val="left" w:pos="7328"/>
+          <w:tab w:val="left" w:pos="8244"/>
+          <w:tab w:val="left" w:pos="9160"/>
+          <w:tab w:val="left" w:pos="10076"/>
+          <w:tab w:val="left" w:pos="10992"/>
+          <w:tab w:val="left" w:pos="11908"/>
+          <w:tab w:val="left" w:pos="12824"/>
+          <w:tab w:val="left" w:pos="13740"/>
+          <w:tab w:val="left" w:pos="14656"/>
+        </w:tabs>
+        <w:spacing w:after="0" w:line="240" w:lineRule="auto"/>
+        <w:rPr>
+          <w:rFonts w:cstheme="minorHAnsi"/>
+          <w:sz w:val="24"/>
+          <w:szCs w:val="24"/>
+        </w:rPr>
+      </w:pPr>
+    </w:p>
+    <w:p>
+      <w:pPr>
+        <w:pStyle w:val="ListParagraph"/>
+        <w:tabs>
+          <w:tab w:val="left" w:pos="916"/>
+          <w:tab w:val="left" w:pos="1832"/>
+          <w:tab w:val="left" w:pos="2748"/>
+          <w:tab w:val="left" w:pos="3664"/>
+          <w:tab w:val="left" w:pos="4580"/>
+          <w:tab w:val="left" w:pos="5496"/>
+          <w:tab w:val="left" w:pos="6412"/>
+          <w:tab w:val="left" w:pos="7328"/>
+          <w:tab w:val="left" w:pos="8244"/>
+          <w:tab w:val="left" w:pos="9160"/>
+          <w:tab w:val="left" w:pos="10076"/>
+          <w:tab w:val="left" w:pos="10992"/>
+          <w:tab w:val="left" w:pos="11908"/>
+          <w:tab w:val="left" w:pos="12824"/>
+          <w:tab w:val="left" w:pos="13740"/>
+          <w:tab w:val="left" w:pos="14656"/>
+        </w:tabs>
+        <w:spacing w:after="0" w:line="240" w:lineRule="auto"/>
+        <w:rPr>
+          <w:rFonts w:cstheme="minorHAnsi"/>
+          <w:sz w:val="24"/>
+          <w:szCs w:val="24"/>
+        </w:rPr>
+      </w:pPr>
+    </w:p>
+    <w:p>
+      <w:pPr>
+        <w:pStyle w:val="ListParagraph"/>
+        <w:tabs>
+          <w:tab w:val="left" w:pos="916"/>
+          <w:tab w:val="left" w:pos="1832"/>
+          <w:tab w:val="left" w:pos="2748"/>
+          <w:tab w:val="left" w:pos="3664"/>
+          <w:tab w:val="left" w:pos="4580"/>
+          <w:tab w:val="left" w:pos="5496"/>
+          <w:tab w:val="left" w:pos="6412"/>
+          <w:tab w:val="left" w:pos="7328"/>
+          <w:tab w:val="left" w:pos="8244"/>
+          <w:tab w:val="left" w:pos="9160"/>
+          <w:tab w:val="left" w:pos="10076"/>
+          <w:tab w:val="left" w:pos="10992"/>
+          <w:tab w:val="left" w:pos="11908"/>
+          <w:tab w:val="left" w:pos="12824"/>
+          <w:tab w:val="left" w:pos="13740"/>
+          <w:tab w:val="left" w:pos="14656"/>
+        </w:tabs>
+        <w:spacing w:after="0" w:line="240" w:lineRule="auto"/>
+        <w:rPr>
+          <w:rFonts w:cstheme="minorHAnsi"/>
+          <w:sz w:val="24"/>
+          <w:szCs w:val="24"/>
+        </w:rPr>
+      </w:pPr>
+    </w:p>
+    <w:p>
+      <w:pPr>
+        <w:pStyle w:val="Heading3"/>
+      </w:pPr>
+      <w:r>
+        <w:t>Conclusion:</w:t>
+      </w:r>
+    </w:p>
+    <w:p>
+      <w:pPr>
+        <w:pStyle w:val="ListParagraph"/>
+        <w:tabs>
+          <w:tab w:val="left" w:pos="916"/>
+          <w:tab w:val="left" w:pos="1832"/>
+          <w:tab w:val="left" w:pos="2748"/>
+          <w:tab w:val="left" w:pos="3664"/>
+          <w:tab w:val="left" w:pos="4580"/>
+          <w:tab w:val="left" w:pos="5496"/>
+          <w:tab w:val="left" w:pos="6412"/>
+          <w:tab w:val="left" w:pos="7328"/>
+          <w:tab w:val="left" w:pos="8244"/>
+          <w:tab w:val="left" w:pos="9160"/>
+          <w:tab w:val="left" w:pos="10076"/>
+          <w:tab w:val="left" w:pos="10992"/>
+          <w:tab w:val="left" w:pos="11908"/>
+          <w:tab w:val="left" w:pos="12824"/>
+          <w:tab w:val="left" w:pos="13740"/>
+          <w:tab w:val="left" w:pos="14656"/>
+        </w:tabs>
+        <w:spacing w:after="0" w:line="240" w:lineRule="auto"/>
+        <w:rPr>
+          <w:rFonts w:cstheme="minorHAnsi"/>
+          <w:b/>
+          <w:sz w:val="24"/>
+          <w:szCs w:val="24"/>
+        </w:rPr>
+      </w:pPr>
+    </w:p>
+    <w:p>
+      <w:pPr>
+        <w:pStyle w:val="ListParagraph"/>
+        <w:tabs>
+          <w:tab w:val="left" w:pos="916"/>
+          <w:tab w:val="left" w:pos="1832"/>
+          <w:tab w:val="left" w:pos="2748"/>
+          <w:tab w:val="left" w:pos="3664"/>
+          <w:tab w:val="left" w:pos="4580"/>
+          <w:tab w:val="left" w:pos="5496"/>
+          <w:tab w:val="left" w:pos="6412"/>
+          <w:tab w:val="left" w:pos="7328"/>
+          <w:tab w:val="left" w:pos="8244"/>
+          <w:tab w:val="left" w:pos="9160"/>
+          <w:tab w:val="left" w:pos="10076"/>
+          <w:tab w:val="left" w:pos="10992"/>
+          <w:tab w:val="left" w:pos="11908"/>
+          <w:tab w:val="left" w:pos="12824"/>
+          <w:tab w:val="left" w:pos="13740"/>
+          <w:tab w:val="left" w:pos="14656"/>
+        </w:tabs>
+        <w:spacing w:after="0" w:line="240" w:lineRule="auto"/>
+        <w:rPr>
+          <w:rFonts w:cstheme="minorHAnsi"/>
+          <w:sz w:val="24"/>
+          <w:szCs w:val="24"/>
+        </w:rPr>
+      </w:pPr>
+      <w:r>
+        <w:rPr>
+          <w:rFonts w:cstheme="minorHAnsi"/>
+          <w:sz w:val="24"/>
+          <w:szCs w:val="24"/>
+        </w:rPr>
+        <w:t>From the analysis of these 5 different bugs, we can see that most of the time if a program has a bad smell then, it is prone to faults.</w:t>
+      </w:r>
+    </w:p>
     <w:p>
       <w:pPr>
         <w:pStyle w:val="ListParagraph"/>
@@ -1859,567 +2268,6 @@
           <w:szCs w:val="24"/>
         </w:rPr>
       </w:pPr>
-      <w:r>
-        <w:rPr>
-          <w:rFonts w:cstheme="minorHAnsi"/>
-          <w:sz w:val="24"/>
-          <w:szCs w:val="24"/>
-        </w:rPr>
-        <w:t>}</w:t>
-      </w:r>
-    </w:p>
-    <w:p>
-      <w:pPr>
-        <w:pStyle w:val="ListParagraph"/>
-        <w:tabs>
-          <w:tab w:val="left" w:pos="916"/>
-          <w:tab w:val="left" w:pos="1832"/>
-          <w:tab w:val="left" w:pos="2748"/>
-          <w:tab w:val="left" w:pos="3664"/>
-          <w:tab w:val="left" w:pos="4580"/>
-          <w:tab w:val="left" w:pos="5496"/>
-          <w:tab w:val="left" w:pos="6412"/>
-          <w:tab w:val="left" w:pos="7328"/>
-          <w:tab w:val="left" w:pos="8244"/>
-          <w:tab w:val="left" w:pos="9160"/>
-          <w:tab w:val="left" w:pos="10076"/>
-          <w:tab w:val="left" w:pos="10992"/>
-          <w:tab w:val="left" w:pos="11908"/>
-          <w:tab w:val="left" w:pos="12824"/>
-          <w:tab w:val="left" w:pos="13740"/>
-          <w:tab w:val="left" w:pos="14656"/>
-        </w:tabs>
-        <w:spacing w:after="0" w:line="240" w:lineRule="auto"/>
-        <w:ind w:left="1080"/>
-        <w:rPr>
-          <w:rFonts w:cstheme="minorHAnsi"/>
-          <w:sz w:val="24"/>
-          <w:szCs w:val="24"/>
-        </w:rPr>
-      </w:pPr>
-      <w:r>
-        <w:t xml:space="preserve">Simplelog.log </w:t>
-      </w:r>
-      <w:r>
-        <w:rPr>
-          <w:rFonts w:cstheme="minorHAnsi"/>
-          <w:sz w:val="24"/>
-          <w:szCs w:val="24"/>
-        </w:rPr>
-        <w:t>uses switch statements and data clumps</w:t>
-      </w:r>
-      <w:r>
-        <w:rPr>
-          <w:rFonts w:cstheme="minorHAnsi"/>
-          <w:sz w:val="24"/>
-          <w:szCs w:val="24"/>
-        </w:rPr>
-        <w:t>.</w:t>
-      </w:r>
-      <w:r>
-        <w:rPr>
-          <w:rFonts w:cstheme="minorHAnsi"/>
-          <w:sz w:val="24"/>
-          <w:szCs w:val="24"/>
-        </w:rPr>
-        <w:t xml:space="preserve"> </w:t>
-      </w:r>
-      <w:r>
-        <w:rPr>
-          <w:rFonts w:cstheme="minorHAnsi"/>
-          <w:sz w:val="24"/>
-          <w:szCs w:val="24"/>
-        </w:rPr>
-        <w:t xml:space="preserve"> This update is not safe and uses fields written twice, log is called by two threads. These might be the results of having multiple bad smells in the code.</w:t>
-      </w:r>
-    </w:p>
-    <w:p>
-      <w:pPr>
-        <w:pStyle w:val="ListParagraph"/>
-        <w:tabs>
-          <w:tab w:val="left" w:pos="916"/>
-          <w:tab w:val="left" w:pos="1832"/>
-          <w:tab w:val="left" w:pos="2748"/>
-          <w:tab w:val="left" w:pos="3664"/>
-          <w:tab w:val="left" w:pos="4580"/>
-          <w:tab w:val="left" w:pos="5496"/>
-          <w:tab w:val="left" w:pos="6412"/>
-          <w:tab w:val="left" w:pos="7328"/>
-          <w:tab w:val="left" w:pos="8244"/>
-          <w:tab w:val="left" w:pos="9160"/>
-          <w:tab w:val="left" w:pos="10076"/>
-          <w:tab w:val="left" w:pos="10992"/>
-          <w:tab w:val="left" w:pos="11908"/>
-          <w:tab w:val="left" w:pos="12824"/>
-          <w:tab w:val="left" w:pos="13740"/>
-          <w:tab w:val="left" w:pos="14656"/>
-        </w:tabs>
-        <w:spacing w:after="0" w:line="240" w:lineRule="auto"/>
-        <w:ind w:left="1080"/>
-        <w:rPr>
-          <w:rFonts w:cstheme="minorHAnsi"/>
-          <w:sz w:val="24"/>
-          <w:szCs w:val="24"/>
-        </w:rPr>
-      </w:pPr>
-    </w:p>
-    <w:p>
-      <w:pPr>
-        <w:pStyle w:val="ListParagraph"/>
-        <w:numPr>
-          <w:ilvl w:val="0"/>
-          <w:numId w:val="10"/>
-        </w:numPr>
-        <w:tabs>
-          <w:tab w:val="left" w:pos="916"/>
-          <w:tab w:val="left" w:pos="1832"/>
-          <w:tab w:val="left" w:pos="2748"/>
-          <w:tab w:val="left" w:pos="3664"/>
-          <w:tab w:val="left" w:pos="4580"/>
-          <w:tab w:val="left" w:pos="5496"/>
-          <w:tab w:val="left" w:pos="6412"/>
-          <w:tab w:val="left" w:pos="7328"/>
-          <w:tab w:val="left" w:pos="8244"/>
-          <w:tab w:val="left" w:pos="9160"/>
-          <w:tab w:val="left" w:pos="10076"/>
-          <w:tab w:val="left" w:pos="10992"/>
-          <w:tab w:val="left" w:pos="11908"/>
-          <w:tab w:val="left" w:pos="12824"/>
-          <w:tab w:val="left" w:pos="13740"/>
-          <w:tab w:val="left" w:pos="14656"/>
-        </w:tabs>
-        <w:spacing w:after="0" w:line="240" w:lineRule="auto"/>
-        <w:rPr>
-          <w:rFonts w:cstheme="minorHAnsi"/>
-          <w:sz w:val="24"/>
-          <w:szCs w:val="24"/>
-        </w:rPr>
-      </w:pPr>
-      <w:r>
-        <w:rPr>
-          <w:rFonts w:cstheme="minorHAnsi"/>
-          <w:sz w:val="24"/>
-          <w:szCs w:val="24"/>
-        </w:rPr>
-        <w:t xml:space="preserve"> </w:t>
-      </w:r>
-      <w:r>
-        <w:t xml:space="preserve"> IO-389</w:t>
-      </w:r>
-    </w:p>
-    <w:p>
-      <w:pPr>
-        <w:pStyle w:val="ListParagraph"/>
-        <w:tabs>
-          <w:tab w:val="left" w:pos="916"/>
-          <w:tab w:val="left" w:pos="1832"/>
-          <w:tab w:val="left" w:pos="2748"/>
-          <w:tab w:val="left" w:pos="3664"/>
-          <w:tab w:val="left" w:pos="4580"/>
-          <w:tab w:val="left" w:pos="5496"/>
-          <w:tab w:val="left" w:pos="6412"/>
-          <w:tab w:val="left" w:pos="7328"/>
-          <w:tab w:val="left" w:pos="8244"/>
-          <w:tab w:val="left" w:pos="9160"/>
-          <w:tab w:val="left" w:pos="10076"/>
-          <w:tab w:val="left" w:pos="10992"/>
-          <w:tab w:val="left" w:pos="11908"/>
-          <w:tab w:val="left" w:pos="12824"/>
-          <w:tab w:val="left" w:pos="13740"/>
-          <w:tab w:val="left" w:pos="14656"/>
-        </w:tabs>
-        <w:spacing w:after="0" w:line="240" w:lineRule="auto"/>
-        <w:ind w:left="1080"/>
-        <w:rPr>
-          <w:sz w:val="24"/>
-          <w:szCs w:val="24"/>
-        </w:rPr>
-      </w:pPr>
-      <w:proofErr w:type="gramStart"/>
-      <w:r>
-        <w:rPr>
-          <w:rFonts w:cstheme="minorHAnsi"/>
-          <w:sz w:val="24"/>
-          <w:szCs w:val="24"/>
-        </w:rPr>
-        <w:t>FileUtils.java :</w:t>
-      </w:r>
-      <w:proofErr w:type="gramEnd"/>
-      <w:r>
-        <w:rPr>
-          <w:rFonts w:cstheme="minorHAnsi"/>
-          <w:sz w:val="24"/>
-          <w:szCs w:val="24"/>
-        </w:rPr>
-        <w:t xml:space="preserve"> </w:t>
-      </w:r>
-      <w:r>
-        <w:rPr>
-          <w:sz w:val="24"/>
-          <w:szCs w:val="24"/>
-        </w:rPr>
-        <w:t xml:space="preserve">Between the call to </w:t>
-      </w:r>
-      <w:proofErr w:type="spellStart"/>
-      <w:r>
-        <w:rPr>
-          <w:sz w:val="24"/>
-          <w:szCs w:val="24"/>
-        </w:rPr>
-        <w:t>File.listFiles</w:t>
-      </w:r>
-      <w:proofErr w:type="spellEnd"/>
-      <w:r>
-        <w:rPr>
-          <w:sz w:val="24"/>
-          <w:szCs w:val="24"/>
-        </w:rPr>
-        <w:t xml:space="preserve"> and the call to </w:t>
-      </w:r>
-      <w:proofErr w:type="spellStart"/>
-      <w:r>
-        <w:rPr>
-          <w:sz w:val="24"/>
-          <w:szCs w:val="24"/>
-        </w:rPr>
-        <w:t>FileUtils.sizeOf</w:t>
-      </w:r>
-      <w:proofErr w:type="spellEnd"/>
-      <w:r>
-        <w:rPr>
-          <w:sz w:val="24"/>
-          <w:szCs w:val="24"/>
-        </w:rPr>
-        <w:t xml:space="preserve">, a file may be deleted. This can cause </w:t>
-      </w:r>
-      <w:proofErr w:type="spellStart"/>
-      <w:r>
-        <w:rPr>
-          <w:sz w:val="24"/>
-          <w:szCs w:val="24"/>
-        </w:rPr>
-        <w:t>FileUtils.sizeOf</w:t>
-      </w:r>
-      <w:proofErr w:type="spellEnd"/>
-      <w:r>
-        <w:rPr>
-          <w:sz w:val="24"/>
-          <w:szCs w:val="24"/>
-        </w:rPr>
-        <w:t xml:space="preserve"> to throw an </w:t>
-      </w:r>
-      <w:proofErr w:type="spellStart"/>
-      <w:r>
-        <w:rPr>
-          <w:sz w:val="24"/>
-          <w:szCs w:val="24"/>
-        </w:rPr>
-        <w:t>IllegalArgumentException</w:t>
-      </w:r>
-      <w:proofErr w:type="spellEnd"/>
-      <w:r>
-        <w:rPr>
-          <w:sz w:val="24"/>
-          <w:szCs w:val="24"/>
-        </w:rPr>
-        <w:t>, indicating that the file does not exist.</w:t>
-      </w:r>
-      <w:r>
-        <w:rPr>
-          <w:sz w:val="24"/>
-          <w:szCs w:val="24"/>
-        </w:rPr>
-        <w:t xml:space="preserve"> </w:t>
-      </w:r>
-    </w:p>
-    <w:p>
-      <w:pPr>
-        <w:pStyle w:val="ListParagraph"/>
-        <w:tabs>
-          <w:tab w:val="left" w:pos="916"/>
-          <w:tab w:val="left" w:pos="1832"/>
-          <w:tab w:val="left" w:pos="2748"/>
-          <w:tab w:val="left" w:pos="3664"/>
-          <w:tab w:val="left" w:pos="4580"/>
-          <w:tab w:val="left" w:pos="5496"/>
-          <w:tab w:val="left" w:pos="6412"/>
-          <w:tab w:val="left" w:pos="7328"/>
-          <w:tab w:val="left" w:pos="8244"/>
-          <w:tab w:val="left" w:pos="9160"/>
-          <w:tab w:val="left" w:pos="10076"/>
-          <w:tab w:val="left" w:pos="10992"/>
-          <w:tab w:val="left" w:pos="11908"/>
-          <w:tab w:val="left" w:pos="12824"/>
-          <w:tab w:val="left" w:pos="13740"/>
-          <w:tab w:val="left" w:pos="14656"/>
-        </w:tabs>
-        <w:spacing w:after="0" w:line="240" w:lineRule="auto"/>
-        <w:ind w:left="1080"/>
-        <w:rPr>
-          <w:sz w:val="24"/>
-          <w:szCs w:val="24"/>
-        </w:rPr>
-      </w:pPr>
-    </w:p>
-    <w:p>
-      <w:pPr>
-        <w:pStyle w:val="ListParagraph"/>
-        <w:tabs>
-          <w:tab w:val="left" w:pos="916"/>
-          <w:tab w:val="left" w:pos="1832"/>
-          <w:tab w:val="left" w:pos="2748"/>
-          <w:tab w:val="left" w:pos="3664"/>
-          <w:tab w:val="left" w:pos="4580"/>
-          <w:tab w:val="left" w:pos="5496"/>
-          <w:tab w:val="left" w:pos="6412"/>
-          <w:tab w:val="left" w:pos="7328"/>
-          <w:tab w:val="left" w:pos="8244"/>
-          <w:tab w:val="left" w:pos="9160"/>
-          <w:tab w:val="left" w:pos="10076"/>
-          <w:tab w:val="left" w:pos="10992"/>
-          <w:tab w:val="left" w:pos="11908"/>
-          <w:tab w:val="left" w:pos="12824"/>
-          <w:tab w:val="left" w:pos="13740"/>
-          <w:tab w:val="left" w:pos="14656"/>
-        </w:tabs>
-        <w:spacing w:after="0" w:line="240" w:lineRule="auto"/>
-        <w:ind w:left="1080"/>
-        <w:rPr>
-          <w:sz w:val="24"/>
-          <w:szCs w:val="24"/>
-        </w:rPr>
-      </w:pPr>
-      <w:r>
-        <w:rPr>
-          <w:sz w:val="24"/>
-          <w:szCs w:val="24"/>
-        </w:rPr>
-        <w:t>This bug is caused a result of speculative generality so, no focus has been given to edge cases like this.</w:t>
-      </w:r>
-    </w:p>
-    <w:p>
-      <w:pPr>
-        <w:pStyle w:val="ListParagraph"/>
-        <w:tabs>
-          <w:tab w:val="left" w:pos="916"/>
-          <w:tab w:val="left" w:pos="1832"/>
-          <w:tab w:val="left" w:pos="2748"/>
-          <w:tab w:val="left" w:pos="3664"/>
-          <w:tab w:val="left" w:pos="4580"/>
-          <w:tab w:val="left" w:pos="5496"/>
-          <w:tab w:val="left" w:pos="6412"/>
-          <w:tab w:val="left" w:pos="7328"/>
-          <w:tab w:val="left" w:pos="8244"/>
-          <w:tab w:val="left" w:pos="9160"/>
-          <w:tab w:val="left" w:pos="10076"/>
-          <w:tab w:val="left" w:pos="10992"/>
-          <w:tab w:val="left" w:pos="11908"/>
-          <w:tab w:val="left" w:pos="12824"/>
-          <w:tab w:val="left" w:pos="13740"/>
-          <w:tab w:val="left" w:pos="14656"/>
-        </w:tabs>
-        <w:spacing w:after="0" w:line="240" w:lineRule="auto"/>
-        <w:ind w:left="1080"/>
-        <w:rPr>
-          <w:sz w:val="24"/>
-          <w:szCs w:val="24"/>
-        </w:rPr>
-      </w:pPr>
-    </w:p>
-    <w:p>
-      <w:pPr>
-        <w:pStyle w:val="ListParagraph"/>
-        <w:tabs>
-          <w:tab w:val="left" w:pos="916"/>
-          <w:tab w:val="left" w:pos="1832"/>
-          <w:tab w:val="left" w:pos="2748"/>
-          <w:tab w:val="left" w:pos="3664"/>
-          <w:tab w:val="left" w:pos="4580"/>
-          <w:tab w:val="left" w:pos="5496"/>
-          <w:tab w:val="left" w:pos="6412"/>
-          <w:tab w:val="left" w:pos="7328"/>
-          <w:tab w:val="left" w:pos="8244"/>
-          <w:tab w:val="left" w:pos="9160"/>
-          <w:tab w:val="left" w:pos="10076"/>
-          <w:tab w:val="left" w:pos="10992"/>
-          <w:tab w:val="left" w:pos="11908"/>
-          <w:tab w:val="left" w:pos="12824"/>
-          <w:tab w:val="left" w:pos="13740"/>
-          <w:tab w:val="left" w:pos="14656"/>
-        </w:tabs>
-        <w:spacing w:after="0" w:line="240" w:lineRule="auto"/>
-        <w:ind w:left="1080"/>
-        <w:rPr>
-          <w:sz w:val="24"/>
-          <w:szCs w:val="24"/>
-        </w:rPr>
-      </w:pPr>
-    </w:p>
-    <w:p>
-      <w:pPr>
-        <w:pStyle w:val="ListParagraph"/>
-        <w:tabs>
-          <w:tab w:val="left" w:pos="916"/>
-          <w:tab w:val="left" w:pos="1832"/>
-          <w:tab w:val="left" w:pos="2748"/>
-          <w:tab w:val="left" w:pos="3664"/>
-          <w:tab w:val="left" w:pos="4580"/>
-          <w:tab w:val="left" w:pos="5496"/>
-          <w:tab w:val="left" w:pos="6412"/>
-          <w:tab w:val="left" w:pos="7328"/>
-          <w:tab w:val="left" w:pos="8244"/>
-          <w:tab w:val="left" w:pos="9160"/>
-          <w:tab w:val="left" w:pos="10076"/>
-          <w:tab w:val="left" w:pos="10992"/>
-          <w:tab w:val="left" w:pos="11908"/>
-          <w:tab w:val="left" w:pos="12824"/>
-          <w:tab w:val="left" w:pos="13740"/>
-          <w:tab w:val="left" w:pos="14656"/>
-        </w:tabs>
-        <w:spacing w:after="0" w:line="240" w:lineRule="auto"/>
-        <w:ind w:left="1080"/>
-        <w:rPr>
-          <w:sz w:val="24"/>
-          <w:szCs w:val="24"/>
-        </w:rPr>
-      </w:pPr>
-    </w:p>
-    <w:p>
-      <w:pPr>
-        <w:pStyle w:val="ListParagraph"/>
-        <w:tabs>
-          <w:tab w:val="left" w:pos="916"/>
-          <w:tab w:val="left" w:pos="1832"/>
-          <w:tab w:val="left" w:pos="2748"/>
-          <w:tab w:val="left" w:pos="3664"/>
-          <w:tab w:val="left" w:pos="4580"/>
-          <w:tab w:val="left" w:pos="5496"/>
-          <w:tab w:val="left" w:pos="6412"/>
-          <w:tab w:val="left" w:pos="7328"/>
-          <w:tab w:val="left" w:pos="8244"/>
-          <w:tab w:val="left" w:pos="9160"/>
-          <w:tab w:val="left" w:pos="10076"/>
-          <w:tab w:val="left" w:pos="10992"/>
-          <w:tab w:val="left" w:pos="11908"/>
-          <w:tab w:val="left" w:pos="12824"/>
-          <w:tab w:val="left" w:pos="13740"/>
-          <w:tab w:val="left" w:pos="14656"/>
-        </w:tabs>
-        <w:spacing w:after="0" w:line="240" w:lineRule="auto"/>
-        <w:ind w:left="1080"/>
-        <w:rPr>
-          <w:b/>
-          <w:sz w:val="24"/>
-          <w:szCs w:val="24"/>
-        </w:rPr>
-      </w:pPr>
-      <w:r>
-        <w:rPr>
-          <w:b/>
-          <w:sz w:val="24"/>
-          <w:szCs w:val="24"/>
-        </w:rPr>
-        <w:t>Conclusion:</w:t>
-      </w:r>
-    </w:p>
-    <w:p>
-      <w:pPr>
-        <w:pStyle w:val="ListParagraph"/>
-        <w:tabs>
-          <w:tab w:val="left" w:pos="916"/>
-          <w:tab w:val="left" w:pos="1832"/>
-          <w:tab w:val="left" w:pos="2748"/>
-          <w:tab w:val="left" w:pos="3664"/>
-          <w:tab w:val="left" w:pos="4580"/>
-          <w:tab w:val="left" w:pos="5496"/>
-          <w:tab w:val="left" w:pos="6412"/>
-          <w:tab w:val="left" w:pos="7328"/>
-          <w:tab w:val="left" w:pos="8244"/>
-          <w:tab w:val="left" w:pos="9160"/>
-          <w:tab w:val="left" w:pos="10076"/>
-          <w:tab w:val="left" w:pos="10992"/>
-          <w:tab w:val="left" w:pos="11908"/>
-          <w:tab w:val="left" w:pos="12824"/>
-          <w:tab w:val="left" w:pos="13740"/>
-          <w:tab w:val="left" w:pos="14656"/>
-        </w:tabs>
-        <w:spacing w:after="0" w:line="240" w:lineRule="auto"/>
-        <w:ind w:left="1080"/>
-        <w:rPr>
-          <w:b/>
-          <w:sz w:val="24"/>
-          <w:szCs w:val="24"/>
-        </w:rPr>
-      </w:pPr>
-    </w:p>
-    <w:p>
-      <w:pPr>
-        <w:pStyle w:val="ListParagraph"/>
-        <w:tabs>
-          <w:tab w:val="left" w:pos="916"/>
-          <w:tab w:val="left" w:pos="1832"/>
-          <w:tab w:val="left" w:pos="2748"/>
-          <w:tab w:val="left" w:pos="3664"/>
-          <w:tab w:val="left" w:pos="4580"/>
-          <w:tab w:val="left" w:pos="5496"/>
-          <w:tab w:val="left" w:pos="6412"/>
-          <w:tab w:val="left" w:pos="7328"/>
-          <w:tab w:val="left" w:pos="8244"/>
-          <w:tab w:val="left" w:pos="9160"/>
-          <w:tab w:val="left" w:pos="10076"/>
-          <w:tab w:val="left" w:pos="10992"/>
-          <w:tab w:val="left" w:pos="11908"/>
-          <w:tab w:val="left" w:pos="12824"/>
-          <w:tab w:val="left" w:pos="13740"/>
-          <w:tab w:val="left" w:pos="14656"/>
-        </w:tabs>
-        <w:spacing w:after="0" w:line="240" w:lineRule="auto"/>
-        <w:ind w:left="1080"/>
-        <w:rPr>
-          <w:rFonts w:cstheme="minorHAnsi"/>
-          <w:sz w:val="24"/>
-          <w:szCs w:val="24"/>
-        </w:rPr>
-      </w:pPr>
-      <w:r>
-        <w:rPr>
-          <w:sz w:val="24"/>
-          <w:szCs w:val="24"/>
-        </w:rPr>
-        <w:t>From the analysis of these 5 different bugs, we can see that most of the time if a program has a bad smell then, it is prone to faults.</w:t>
-      </w:r>
-      <w:bookmarkStart w:id="0" w:name="_GoBack"/>
-      <w:bookmarkEnd w:id="0"/>
-    </w:p>
-    <w:p>
-      <w:pPr>
-        <w:pStyle w:val="ListParagraph"/>
-        <w:tabs>
-          <w:tab w:val="left" w:pos="916"/>
-          <w:tab w:val="left" w:pos="1832"/>
-          <w:tab w:val="left" w:pos="2748"/>
-          <w:tab w:val="left" w:pos="3664"/>
-          <w:tab w:val="left" w:pos="4580"/>
-          <w:tab w:val="left" w:pos="5496"/>
-          <w:tab w:val="left" w:pos="6412"/>
-          <w:tab w:val="left" w:pos="7328"/>
-          <w:tab w:val="left" w:pos="8244"/>
-          <w:tab w:val="left" w:pos="9160"/>
-          <w:tab w:val="left" w:pos="10076"/>
-          <w:tab w:val="left" w:pos="10992"/>
-          <w:tab w:val="left" w:pos="11908"/>
-          <w:tab w:val="left" w:pos="12824"/>
-          <w:tab w:val="left" w:pos="13740"/>
-          <w:tab w:val="left" w:pos="14656"/>
-        </w:tabs>
-        <w:spacing w:after="0" w:line="240" w:lineRule="auto"/>
-        <w:ind w:left="1080"/>
-        <w:rPr>
-          <w:rFonts w:cstheme="minorHAnsi"/>
-          <w:sz w:val="24"/>
-          <w:szCs w:val="24"/>
-        </w:rPr>
-      </w:pPr>
     </w:p>
     <w:sectPr>
       <w:pgSz w:w="11906" w:h="16838"/>
@@ -3050,6 +2898,121 @@
     </w:lvl>
   </w:abstractNum>
   <w:abstractNum w:abstractNumId="5" w15:restartNumberingAfterBreak="0">
+    <w:nsid w:val="47D1597F"/>
+    <w:multiLevelType w:val="hybridMultilevel"/>
+    <w:tmpl w:val="70FCF620"/>
+    <w:lvl w:ilvl="0" w:tplc="0C090003">
+      <w:start w:val="1"/>
+      <w:numFmt w:val="bullet"/>
+      <w:lvlText w:val="o"/>
+      <w:lvlJc w:val="left"/>
+      <w:pPr>
+        <w:ind w:left="786" w:hanging="360"/>
+      </w:pPr>
+      <w:rPr>
+        <w:rFonts w:ascii="Courier New" w:hAnsi="Courier New" w:cs="Courier New" w:hint="default"/>
+        <w:b/>
+        <w:i/>
+      </w:rPr>
+    </w:lvl>
+    <w:lvl w:ilvl="1" w:tplc="0C090003" w:tentative="1">
+      <w:start w:val="1"/>
+      <w:numFmt w:val="bullet"/>
+      <w:lvlText w:val="o"/>
+      <w:lvlJc w:val="left"/>
+      <w:pPr>
+        <w:ind w:left="1506" w:hanging="360"/>
+      </w:pPr>
+      <w:rPr>
+        <w:rFonts w:ascii="Courier New" w:hAnsi="Courier New" w:cs="Courier New" w:hint="default"/>
+      </w:rPr>
+    </w:lvl>
+    <w:lvl w:ilvl="2" w:tplc="0C090005" w:tentative="1">
+      <w:start w:val="1"/>
+      <w:numFmt w:val="bullet"/>
+      <w:lvlText w:val=""/>
+      <w:lvlJc w:val="left"/>
+      <w:pPr>
+        <w:ind w:left="2226" w:hanging="360"/>
+      </w:pPr>
+      <w:rPr>
+        <w:rFonts w:ascii="Wingdings" w:hAnsi="Wingdings" w:hint="default"/>
+      </w:rPr>
+    </w:lvl>
+    <w:lvl w:ilvl="3" w:tplc="0C090001" w:tentative="1">
+      <w:start w:val="1"/>
+      <w:numFmt w:val="bullet"/>
+      <w:lvlText w:val=""/>
+      <w:lvlJc w:val="left"/>
+      <w:pPr>
+        <w:ind w:left="2946" w:hanging="360"/>
+      </w:pPr>
+      <w:rPr>
+        <w:rFonts w:ascii="Symbol" w:hAnsi="Symbol" w:hint="default"/>
+      </w:rPr>
+    </w:lvl>
+    <w:lvl w:ilvl="4" w:tplc="0C090003" w:tentative="1">
+      <w:start w:val="1"/>
+      <w:numFmt w:val="bullet"/>
+      <w:lvlText w:val="o"/>
+      <w:lvlJc w:val="left"/>
+      <w:pPr>
+        <w:ind w:left="3666" w:hanging="360"/>
+      </w:pPr>
+      <w:rPr>
+        <w:rFonts w:ascii="Courier New" w:hAnsi="Courier New" w:cs="Courier New" w:hint="default"/>
+      </w:rPr>
+    </w:lvl>
+    <w:lvl w:ilvl="5" w:tplc="0C090005" w:tentative="1">
+      <w:start w:val="1"/>
+      <w:numFmt w:val="bullet"/>
+      <w:lvlText w:val=""/>
+      <w:lvlJc w:val="left"/>
+      <w:pPr>
+        <w:ind w:left="4386" w:hanging="360"/>
+      </w:pPr>
+      <w:rPr>
+        <w:rFonts w:ascii="Wingdings" w:hAnsi="Wingdings" w:hint="default"/>
+      </w:rPr>
+    </w:lvl>
+    <w:lvl w:ilvl="6" w:tplc="0C090001" w:tentative="1">
+      <w:start w:val="1"/>
+      <w:numFmt w:val="bullet"/>
+      <w:lvlText w:val=""/>
+      <w:lvlJc w:val="left"/>
+      <w:pPr>
+        <w:ind w:left="5106" w:hanging="360"/>
+      </w:pPr>
+      <w:rPr>
+        <w:rFonts w:ascii="Symbol" w:hAnsi="Symbol" w:hint="default"/>
+      </w:rPr>
+    </w:lvl>
+    <w:lvl w:ilvl="7" w:tplc="0C090003" w:tentative="1">
+      <w:start w:val="1"/>
+      <w:numFmt w:val="bullet"/>
+      <w:lvlText w:val="o"/>
+      <w:lvlJc w:val="left"/>
+      <w:pPr>
+        <w:ind w:left="5826" w:hanging="360"/>
+      </w:pPr>
+      <w:rPr>
+        <w:rFonts w:ascii="Courier New" w:hAnsi="Courier New" w:cs="Courier New" w:hint="default"/>
+      </w:rPr>
+    </w:lvl>
+    <w:lvl w:ilvl="8" w:tplc="0C090005" w:tentative="1">
+      <w:start w:val="1"/>
+      <w:numFmt w:val="bullet"/>
+      <w:lvlText w:val=""/>
+      <w:lvlJc w:val="left"/>
+      <w:pPr>
+        <w:ind w:left="6546" w:hanging="360"/>
+      </w:pPr>
+      <w:rPr>
+        <w:rFonts w:ascii="Wingdings" w:hAnsi="Wingdings" w:hint="default"/>
+      </w:rPr>
+    </w:lvl>
+  </w:abstractNum>
+  <w:abstractNum w:abstractNumId="6" w15:restartNumberingAfterBreak="0">
     <w:nsid w:val="54AE5757"/>
     <w:multiLevelType w:val="hybridMultilevel"/>
     <w:tmpl w:val="C3D0A94A"/>
@@ -3161,7 +3124,7 @@
       </w:rPr>
     </w:lvl>
   </w:abstractNum>
-  <w:abstractNum w:abstractNumId="6" w15:restartNumberingAfterBreak="0">
+  <w:abstractNum w:abstractNumId="7" w15:restartNumberingAfterBreak="0">
     <w:nsid w:val="58CA12E7"/>
     <w:multiLevelType w:val="hybridMultilevel"/>
     <w:tmpl w:val="ABE60ADE"/>
@@ -3274,7 +3237,7 @@
       </w:rPr>
     </w:lvl>
   </w:abstractNum>
-  <w:abstractNum w:abstractNumId="7" w15:restartNumberingAfterBreak="0">
+  <w:abstractNum w:abstractNumId="8" w15:restartNumberingAfterBreak="0">
     <w:nsid w:val="6F2A64F6"/>
     <w:multiLevelType w:val="hybridMultilevel"/>
     <w:tmpl w:val="B81C7900"/>
@@ -3389,7 +3352,7 @@
       </w:rPr>
     </w:lvl>
   </w:abstractNum>
-  <w:abstractNum w:abstractNumId="8" w15:restartNumberingAfterBreak="0">
+  <w:abstractNum w:abstractNumId="9" w15:restartNumberingAfterBreak="0">
     <w:nsid w:val="72295887"/>
     <w:multiLevelType w:val="hybridMultilevel"/>
     <w:tmpl w:val="E9BC5DAA"/>
@@ -3502,20 +3465,20 @@
       </w:rPr>
     </w:lvl>
   </w:abstractNum>
-  <w:abstractNum w:abstractNumId="9" w15:restartNumberingAfterBreak="0">
+  <w:abstractNum w:abstractNumId="10" w15:restartNumberingAfterBreak="0">
     <w:nsid w:val="7C83063C"/>
     <w:multiLevelType w:val="hybridMultilevel"/>
-    <w:tmpl w:val="1804C936"/>
-    <w:lvl w:ilvl="0" w:tplc="0B225172">
-      <w:start w:val="1"/>
-      <w:numFmt w:val="decimal"/>
-      <w:lvlText w:val="%1)"/>
+    <w:tmpl w:val="A2E495C0"/>
+    <w:lvl w:ilvl="0" w:tplc="0C090005">
+      <w:start w:val="1"/>
+      <w:numFmt w:val="bullet"/>
+      <w:lvlText w:val=""/>
       <w:lvlJc w:val="left"/>
       <w:pPr>
         <w:ind w:left="1080" w:hanging="360"/>
       </w:pPr>
       <w:rPr>
-        <w:rFonts w:hint="default"/>
+        <w:rFonts w:ascii="Wingdings" w:hAnsi="Wingdings" w:hint="default"/>
       </w:rPr>
     </w:lvl>
     <w:lvl w:ilvl="1" w:tplc="0C090019" w:tentative="1">
@@ -3615,22 +3578,25 @@
     <w:abstractNumId w:val="3"/>
   </w:num>
   <w:num w:numId="5">
-    <w:abstractNumId w:val="8"/>
+    <w:abstractNumId w:val="9"/>
   </w:num>
   <w:num w:numId="6">
     <w:abstractNumId w:val="2"/>
   </w:num>
   <w:num w:numId="7">
+    <w:abstractNumId w:val="7"/>
+  </w:num>
+  <w:num w:numId="8">
+    <w:abstractNumId w:val="8"/>
+  </w:num>
+  <w:num w:numId="9">
     <w:abstractNumId w:val="6"/>
   </w:num>
-  <w:num w:numId="8">
-    <w:abstractNumId w:val="7"/>
+  <w:num w:numId="10">
+    <w:abstractNumId w:val="10"/>
   </w:num>
-  <w:num w:numId="9">
+  <w:num w:numId="11">
     <w:abstractNumId w:val="5"/>
-  </w:num>
-  <w:num w:numId="10">
-    <w:abstractNumId w:val="9"/>
   </w:num>
 </w:numbering>
 </file>
@@ -4060,7 +4026,6 @@
     <w:next w:val="Normal"/>
     <w:link w:val="Heading2Char"/>
     <w:uiPriority w:val="9"/>
-    <w:semiHidden/>
     <w:unhideWhenUsed/>
     <w:qFormat/>
     <w:rsid w:val="00302589"/>
@@ -4080,9 +4045,54 @@
       <w:lang w:eastAsia="en-AU"/>
     </w:rPr>
   </w:style>
+  <w:style w:type="paragraph" w:styleId="Heading3">
+    <w:name w:val="heading 3"/>
+    <w:basedOn w:val="Normal"/>
+    <w:next w:val="Normal"/>
+    <w:link w:val="Heading3Char"/>
+    <w:uiPriority w:val="9"/>
+    <w:unhideWhenUsed/>
+    <w:qFormat/>
+    <w:rsid w:val="002B09ED"/>
+    <w:pPr>
+      <w:keepNext/>
+      <w:keepLines/>
+      <w:spacing w:before="40" w:after="0"/>
+      <w:outlineLvl w:val="2"/>
+    </w:pPr>
+    <w:rPr>
+      <w:rFonts w:asciiTheme="majorHAnsi" w:eastAsiaTheme="majorEastAsia" w:hAnsiTheme="majorHAnsi" w:cstheme="majorBidi"/>
+      <w:color w:val="1F3763" w:themeColor="accent1" w:themeShade="7F"/>
+      <w:sz w:val="24"/>
+      <w:szCs w:val="24"/>
+    </w:rPr>
+  </w:style>
+  <w:style w:type="paragraph" w:styleId="Heading4">
+    <w:name w:val="heading 4"/>
+    <w:basedOn w:val="Normal"/>
+    <w:next w:val="Normal"/>
+    <w:link w:val="Heading4Char"/>
+    <w:uiPriority w:val="9"/>
+    <w:unhideWhenUsed/>
+    <w:qFormat/>
+    <w:rsid w:val="002B09ED"/>
+    <w:pPr>
+      <w:keepNext/>
+      <w:keepLines/>
+      <w:spacing w:before="40" w:after="0"/>
+      <w:outlineLvl w:val="3"/>
+    </w:pPr>
+    <w:rPr>
+      <w:rFonts w:asciiTheme="majorHAnsi" w:eastAsiaTheme="majorEastAsia" w:hAnsiTheme="majorHAnsi" w:cstheme="majorBidi"/>
+      <w:i/>
+      <w:iCs/>
+      <w:color w:val="2F5496" w:themeColor="accent1" w:themeShade="BF"/>
+    </w:rPr>
+  </w:style>
   <w:style w:type="character" w:default="1" w:styleId="DefaultParagraphFont">
     <w:name w:val="Default Paragraph Font"/>
     <w:uiPriority w:val="1"/>
+    <w:semiHidden/>
     <w:unhideWhenUsed/>
   </w:style>
   <w:style w:type="table" w:default="1" w:styleId="TableNormal">
@@ -4122,7 +4132,6 @@
     <w:basedOn w:val="DefaultParagraphFont"/>
     <w:link w:val="Heading2"/>
     <w:uiPriority w:val="9"/>
-    <w:semiHidden/>
     <w:rsid w:val="00302589"/>
     <w:rPr>
       <w:rFonts w:asciiTheme="majorHAnsi" w:eastAsiaTheme="majorEastAsia" w:hAnsiTheme="majorHAnsi" w:cstheme="majorBidi"/>
@@ -4264,6 +4273,66 @@
       <w:color w:val="2F5496" w:themeColor="accent1" w:themeShade="BF"/>
       <w:sz w:val="32"/>
       <w:szCs w:val="32"/>
+    </w:rPr>
+  </w:style>
+  <w:style w:type="paragraph" w:styleId="Title">
+    <w:name w:val="Title"/>
+    <w:basedOn w:val="Normal"/>
+    <w:next w:val="Normal"/>
+    <w:link w:val="TitleChar"/>
+    <w:uiPriority w:val="10"/>
+    <w:qFormat/>
+    <w:rsid w:val="002B09ED"/>
+    <w:pPr>
+      <w:spacing w:after="0" w:line="240" w:lineRule="auto"/>
+      <w:contextualSpacing/>
+    </w:pPr>
+    <w:rPr>
+      <w:rFonts w:asciiTheme="majorHAnsi" w:eastAsiaTheme="majorEastAsia" w:hAnsiTheme="majorHAnsi" w:cstheme="majorBidi"/>
+      <w:spacing w:val="-10"/>
+      <w:kern w:val="28"/>
+      <w:sz w:val="56"/>
+      <w:szCs w:val="56"/>
+    </w:rPr>
+  </w:style>
+  <w:style w:type="character" w:customStyle="1" w:styleId="TitleChar">
+    <w:name w:val="Title Char"/>
+    <w:basedOn w:val="DefaultParagraphFont"/>
+    <w:link w:val="Title"/>
+    <w:uiPriority w:val="10"/>
+    <w:rsid w:val="002B09ED"/>
+    <w:rPr>
+      <w:rFonts w:asciiTheme="majorHAnsi" w:eastAsiaTheme="majorEastAsia" w:hAnsiTheme="majorHAnsi" w:cstheme="majorBidi"/>
+      <w:spacing w:val="-10"/>
+      <w:kern w:val="28"/>
+      <w:sz w:val="56"/>
+      <w:szCs w:val="56"/>
+    </w:rPr>
+  </w:style>
+  <w:style w:type="character" w:customStyle="1" w:styleId="Heading3Char">
+    <w:name w:val="Heading 3 Char"/>
+    <w:basedOn w:val="DefaultParagraphFont"/>
+    <w:link w:val="Heading3"/>
+    <w:uiPriority w:val="9"/>
+    <w:rsid w:val="002B09ED"/>
+    <w:rPr>
+      <w:rFonts w:asciiTheme="majorHAnsi" w:eastAsiaTheme="majorEastAsia" w:hAnsiTheme="majorHAnsi" w:cstheme="majorBidi"/>
+      <w:color w:val="1F3763" w:themeColor="accent1" w:themeShade="7F"/>
+      <w:sz w:val="24"/>
+      <w:szCs w:val="24"/>
+    </w:rPr>
+  </w:style>
+  <w:style w:type="character" w:customStyle="1" w:styleId="Heading4Char">
+    <w:name w:val="Heading 4 Char"/>
+    <w:basedOn w:val="DefaultParagraphFont"/>
+    <w:link w:val="Heading4"/>
+    <w:uiPriority w:val="9"/>
+    <w:rsid w:val="002B09ED"/>
+    <w:rPr>
+      <w:rFonts w:asciiTheme="majorHAnsi" w:eastAsiaTheme="majorEastAsia" w:hAnsiTheme="majorHAnsi" w:cstheme="majorBidi"/>
+      <w:i/>
+      <w:iCs/>
+      <w:color w:val="2F5496" w:themeColor="accent1" w:themeShade="BF"/>
     </w:rPr>
   </w:style>
 </w:styles>

</xml_diff>